<commit_message>
Added Flow sentences and decreased margins
</commit_message>
<xml_diff>
--- a/OSizpitnilist.docx
+++ b/OSizpitnilist.docx
@@ -9,8 +9,8 @@
         <w:tblLook w:val="04A0" w:firstRow="1" w:lastRow="0" w:firstColumn="1" w:lastColumn="0" w:noHBand="0" w:noVBand="1"/>
       </w:tblPr>
       <w:tblGrid>
-        <w:gridCol w:w="923"/>
-        <w:gridCol w:w="2083"/>
+        <w:gridCol w:w="625"/>
+        <w:gridCol w:w="2815"/>
       </w:tblGrid>
       <w:tr>
         <w:trPr>
@@ -19,7 +19,7 @@
         <w:tc>
           <w:tcPr>
             <w:cnfStyle w:val="001000000000" w:firstRow="0" w:lastRow="0" w:firstColumn="1" w:lastColumn="0" w:oddVBand="0" w:evenVBand="0" w:oddHBand="0" w:evenHBand="0" w:firstRowFirstColumn="0" w:firstRowLastColumn="0" w:lastRowFirstColumn="0" w:lastRowLastColumn="0"/>
-            <w:tcW w:w="3006" w:type="dxa"/>
+            <w:tcW w:w="3440" w:type="dxa"/>
             <w:gridSpan w:val="2"/>
           </w:tcPr>
           <w:p>
@@ -48,7 +48,7 @@
         <w:tc>
           <w:tcPr>
             <w:cnfStyle w:val="001000000000" w:firstRow="0" w:lastRow="0" w:firstColumn="1" w:lastColumn="0" w:oddVBand="0" w:evenVBand="0" w:oddHBand="0" w:evenHBand="0" w:firstRowFirstColumn="0" w:firstRowLastColumn="0" w:lastRowFirstColumn="0" w:lastRowLastColumn="0"/>
-            <w:tcW w:w="923" w:type="dxa"/>
+            <w:tcW w:w="625" w:type="dxa"/>
             <w:tcBorders>
               <w:right w:val="single" w:sz="4" w:space="0" w:color="000000" w:themeColor="text1"/>
             </w:tcBorders>
@@ -73,7 +73,7 @@
         </w:tc>
         <w:tc>
           <w:tcPr>
-            <w:tcW w:w="2083" w:type="dxa"/>
+            <w:tcW w:w="2815" w:type="dxa"/>
             <w:tcBorders>
               <w:left w:val="single" w:sz="4" w:space="0" w:color="000000" w:themeColor="text1"/>
             </w:tcBorders>
@@ -102,7 +102,7 @@
         <w:tc>
           <w:tcPr>
             <w:cnfStyle w:val="001000000000" w:firstRow="0" w:lastRow="0" w:firstColumn="1" w:lastColumn="0" w:oddVBand="0" w:evenVBand="0" w:oddHBand="0" w:evenHBand="0" w:firstRowFirstColumn="0" w:firstRowLastColumn="0" w:lastRowFirstColumn="0" w:lastRowLastColumn="0"/>
-            <w:tcW w:w="923" w:type="dxa"/>
+            <w:tcW w:w="625" w:type="dxa"/>
             <w:tcBorders>
               <w:right w:val="single" w:sz="4" w:space="0" w:color="000000" w:themeColor="text1"/>
             </w:tcBorders>
@@ -127,7 +127,7 @@
         </w:tc>
         <w:tc>
           <w:tcPr>
-            <w:tcW w:w="2083" w:type="dxa"/>
+            <w:tcW w:w="2815" w:type="dxa"/>
             <w:tcBorders>
               <w:left w:val="single" w:sz="4" w:space="0" w:color="000000" w:themeColor="text1"/>
             </w:tcBorders>
@@ -159,7 +159,7 @@
         <w:tc>
           <w:tcPr>
             <w:cnfStyle w:val="001000000000" w:firstRow="0" w:lastRow="0" w:firstColumn="1" w:lastColumn="0" w:oddVBand="0" w:evenVBand="0" w:oddHBand="0" w:evenHBand="0" w:firstRowFirstColumn="0" w:firstRowLastColumn="0" w:lastRowFirstColumn="0" w:lastRowLastColumn="0"/>
-            <w:tcW w:w="923" w:type="dxa"/>
+            <w:tcW w:w="625" w:type="dxa"/>
             <w:tcBorders>
               <w:right w:val="single" w:sz="4" w:space="0" w:color="000000" w:themeColor="text1"/>
             </w:tcBorders>
@@ -184,7 +184,7 @@
         </w:tc>
         <w:tc>
           <w:tcPr>
-            <w:tcW w:w="2083" w:type="dxa"/>
+            <w:tcW w:w="2815" w:type="dxa"/>
             <w:tcBorders>
               <w:left w:val="single" w:sz="4" w:space="0" w:color="000000" w:themeColor="text1"/>
             </w:tcBorders>
@@ -213,7 +213,7 @@
         <w:tc>
           <w:tcPr>
             <w:cnfStyle w:val="001000000000" w:firstRow="0" w:lastRow="0" w:firstColumn="1" w:lastColumn="0" w:oddVBand="0" w:evenVBand="0" w:oddHBand="0" w:evenHBand="0" w:firstRowFirstColumn="0" w:firstRowLastColumn="0" w:lastRowFirstColumn="0" w:lastRowLastColumn="0"/>
-            <w:tcW w:w="923" w:type="dxa"/>
+            <w:tcW w:w="625" w:type="dxa"/>
             <w:tcBorders>
               <w:right w:val="single" w:sz="4" w:space="0" w:color="000000" w:themeColor="text1"/>
             </w:tcBorders>
@@ -238,7 +238,7 @@
         </w:tc>
         <w:tc>
           <w:tcPr>
-            <w:tcW w:w="2083" w:type="dxa"/>
+            <w:tcW w:w="2815" w:type="dxa"/>
             <w:tcBorders>
               <w:left w:val="single" w:sz="4" w:space="0" w:color="000000" w:themeColor="text1"/>
             </w:tcBorders>
@@ -270,7 +270,7 @@
         <w:tc>
           <w:tcPr>
             <w:cnfStyle w:val="001000000000" w:firstRow="0" w:lastRow="0" w:firstColumn="1" w:lastColumn="0" w:oddVBand="0" w:evenVBand="0" w:oddHBand="0" w:evenHBand="0" w:firstRowFirstColumn="0" w:firstRowLastColumn="0" w:lastRowFirstColumn="0" w:lastRowLastColumn="0"/>
-            <w:tcW w:w="923" w:type="dxa"/>
+            <w:tcW w:w="625" w:type="dxa"/>
             <w:tcBorders>
               <w:right w:val="single" w:sz="4" w:space="0" w:color="000000" w:themeColor="text1"/>
             </w:tcBorders>
@@ -295,7 +295,7 @@
         </w:tc>
         <w:tc>
           <w:tcPr>
-            <w:tcW w:w="2083" w:type="dxa"/>
+            <w:tcW w:w="2815" w:type="dxa"/>
             <w:tcBorders>
               <w:left w:val="single" w:sz="4" w:space="0" w:color="000000" w:themeColor="text1"/>
             </w:tcBorders>
@@ -324,7 +324,7 @@
         <w:tc>
           <w:tcPr>
             <w:cnfStyle w:val="001000000000" w:firstRow="0" w:lastRow="0" w:firstColumn="1" w:lastColumn="0" w:oddVBand="0" w:evenVBand="0" w:oddHBand="0" w:evenHBand="0" w:firstRowFirstColumn="0" w:firstRowLastColumn="0" w:lastRowFirstColumn="0" w:lastRowLastColumn="0"/>
-            <w:tcW w:w="923" w:type="dxa"/>
+            <w:tcW w:w="625" w:type="dxa"/>
             <w:tcBorders>
               <w:right w:val="single" w:sz="4" w:space="0" w:color="000000" w:themeColor="text1"/>
             </w:tcBorders>
@@ -349,7 +349,7 @@
         </w:tc>
         <w:tc>
           <w:tcPr>
-            <w:tcW w:w="2083" w:type="dxa"/>
+            <w:tcW w:w="2815" w:type="dxa"/>
             <w:tcBorders>
               <w:left w:val="single" w:sz="4" w:space="0" w:color="000000" w:themeColor="text1"/>
             </w:tcBorders>
@@ -381,7 +381,7 @@
         <w:tc>
           <w:tcPr>
             <w:cnfStyle w:val="001000000000" w:firstRow="0" w:lastRow="0" w:firstColumn="1" w:lastColumn="0" w:oddVBand="0" w:evenVBand="0" w:oddHBand="0" w:evenHBand="0" w:firstRowFirstColumn="0" w:firstRowLastColumn="0" w:lastRowFirstColumn="0" w:lastRowLastColumn="0"/>
-            <w:tcW w:w="923" w:type="dxa"/>
+            <w:tcW w:w="625" w:type="dxa"/>
             <w:tcBorders>
               <w:right w:val="single" w:sz="4" w:space="0" w:color="000000" w:themeColor="text1"/>
             </w:tcBorders>
@@ -406,7 +406,7 @@
         </w:tc>
         <w:tc>
           <w:tcPr>
-            <w:tcW w:w="2083" w:type="dxa"/>
+            <w:tcW w:w="2815" w:type="dxa"/>
             <w:tcBorders>
               <w:left w:val="single" w:sz="4" w:space="0" w:color="000000" w:themeColor="text1"/>
             </w:tcBorders>
@@ -435,7 +435,7 @@
         <w:tc>
           <w:tcPr>
             <w:cnfStyle w:val="001000000000" w:firstRow="0" w:lastRow="0" w:firstColumn="1" w:lastColumn="0" w:oddVBand="0" w:evenVBand="0" w:oddHBand="0" w:evenHBand="0" w:firstRowFirstColumn="0" w:firstRowLastColumn="0" w:lastRowFirstColumn="0" w:lastRowLastColumn="0"/>
-            <w:tcW w:w="923" w:type="dxa"/>
+            <w:tcW w:w="625" w:type="dxa"/>
             <w:tcBorders>
               <w:right w:val="single" w:sz="4" w:space="0" w:color="000000" w:themeColor="text1"/>
             </w:tcBorders>
@@ -460,7 +460,7 @@
         </w:tc>
         <w:tc>
           <w:tcPr>
-            <w:tcW w:w="2083" w:type="dxa"/>
+            <w:tcW w:w="2815" w:type="dxa"/>
             <w:tcBorders>
               <w:left w:val="single" w:sz="4" w:space="0" w:color="000000" w:themeColor="text1"/>
             </w:tcBorders>
@@ -492,7 +492,7 @@
         <w:tc>
           <w:tcPr>
             <w:cnfStyle w:val="001000000000" w:firstRow="0" w:lastRow="0" w:firstColumn="1" w:lastColumn="0" w:oddVBand="0" w:evenVBand="0" w:oddHBand="0" w:evenHBand="0" w:firstRowFirstColumn="0" w:firstRowLastColumn="0" w:lastRowFirstColumn="0" w:lastRowLastColumn="0"/>
-            <w:tcW w:w="923" w:type="dxa"/>
+            <w:tcW w:w="625" w:type="dxa"/>
             <w:tcBorders>
               <w:right w:val="single" w:sz="4" w:space="0" w:color="000000" w:themeColor="text1"/>
             </w:tcBorders>
@@ -517,7 +517,7 @@
         </w:tc>
         <w:tc>
           <w:tcPr>
-            <w:tcW w:w="2083" w:type="dxa"/>
+            <w:tcW w:w="2815" w:type="dxa"/>
             <w:tcBorders>
               <w:left w:val="single" w:sz="4" w:space="0" w:color="000000" w:themeColor="text1"/>
             </w:tcBorders>
@@ -546,7 +546,7 @@
         <w:tc>
           <w:tcPr>
             <w:cnfStyle w:val="001000000000" w:firstRow="0" w:lastRow="0" w:firstColumn="1" w:lastColumn="0" w:oddVBand="0" w:evenVBand="0" w:oddHBand="0" w:evenHBand="0" w:firstRowFirstColumn="0" w:firstRowLastColumn="0" w:lastRowFirstColumn="0" w:lastRowLastColumn="0"/>
-            <w:tcW w:w="923" w:type="dxa"/>
+            <w:tcW w:w="625" w:type="dxa"/>
             <w:tcBorders>
               <w:right w:val="single" w:sz="4" w:space="0" w:color="000000" w:themeColor="text1"/>
             </w:tcBorders>
@@ -571,7 +571,7 @@
         </w:tc>
         <w:tc>
           <w:tcPr>
-            <w:tcW w:w="2083" w:type="dxa"/>
+            <w:tcW w:w="2815" w:type="dxa"/>
             <w:tcBorders>
               <w:left w:val="single" w:sz="4" w:space="0" w:color="000000" w:themeColor="text1"/>
             </w:tcBorders>
@@ -603,7 +603,7 @@
         <w:tc>
           <w:tcPr>
             <w:cnfStyle w:val="001000000000" w:firstRow="0" w:lastRow="0" w:firstColumn="1" w:lastColumn="0" w:oddVBand="0" w:evenVBand="0" w:oddHBand="0" w:evenHBand="0" w:firstRowFirstColumn="0" w:firstRowLastColumn="0" w:lastRowFirstColumn="0" w:lastRowLastColumn="0"/>
-            <w:tcW w:w="923" w:type="dxa"/>
+            <w:tcW w:w="625" w:type="dxa"/>
             <w:tcBorders>
               <w:right w:val="single" w:sz="4" w:space="0" w:color="000000" w:themeColor="text1"/>
             </w:tcBorders>
@@ -628,7 +628,7 @@
         </w:tc>
         <w:tc>
           <w:tcPr>
-            <w:tcW w:w="2083" w:type="dxa"/>
+            <w:tcW w:w="2815" w:type="dxa"/>
             <w:tcBorders>
               <w:left w:val="single" w:sz="4" w:space="0" w:color="000000" w:themeColor="text1"/>
             </w:tcBorders>
@@ -657,7 +657,7 @@
         <w:tc>
           <w:tcPr>
             <w:cnfStyle w:val="001000000000" w:firstRow="0" w:lastRow="0" w:firstColumn="1" w:lastColumn="0" w:oddVBand="0" w:evenVBand="0" w:oddHBand="0" w:evenHBand="0" w:firstRowFirstColumn="0" w:firstRowLastColumn="0" w:lastRowFirstColumn="0" w:lastRowLastColumn="0"/>
-            <w:tcW w:w="923" w:type="dxa"/>
+            <w:tcW w:w="625" w:type="dxa"/>
             <w:tcBorders>
               <w:right w:val="single" w:sz="4" w:space="0" w:color="000000" w:themeColor="text1"/>
             </w:tcBorders>
@@ -682,7 +682,7 @@
         </w:tc>
         <w:tc>
           <w:tcPr>
-            <w:tcW w:w="2083" w:type="dxa"/>
+            <w:tcW w:w="2815" w:type="dxa"/>
             <w:tcBorders>
               <w:left w:val="single" w:sz="4" w:space="0" w:color="000000" w:themeColor="text1"/>
             </w:tcBorders>
@@ -722,7 +722,7 @@
         <w:tc>
           <w:tcPr>
             <w:cnfStyle w:val="001000000000" w:firstRow="0" w:lastRow="0" w:firstColumn="1" w:lastColumn="0" w:oddVBand="0" w:evenVBand="0" w:oddHBand="0" w:evenHBand="0" w:firstRowFirstColumn="0" w:firstRowLastColumn="0" w:lastRowFirstColumn="0" w:lastRowLastColumn="0"/>
-            <w:tcW w:w="923" w:type="dxa"/>
+            <w:tcW w:w="625" w:type="dxa"/>
             <w:tcBorders>
               <w:right w:val="single" w:sz="4" w:space="0" w:color="000000" w:themeColor="text1"/>
             </w:tcBorders>
@@ -747,7 +747,7 @@
         </w:tc>
         <w:tc>
           <w:tcPr>
-            <w:tcW w:w="2083" w:type="dxa"/>
+            <w:tcW w:w="2815" w:type="dxa"/>
             <w:tcBorders>
               <w:left w:val="single" w:sz="4" w:space="0" w:color="000000" w:themeColor="text1"/>
             </w:tcBorders>
@@ -776,7 +776,7 @@
         <w:tc>
           <w:tcPr>
             <w:cnfStyle w:val="001000000000" w:firstRow="0" w:lastRow="0" w:firstColumn="1" w:lastColumn="0" w:oddVBand="0" w:evenVBand="0" w:oddHBand="0" w:evenHBand="0" w:firstRowFirstColumn="0" w:firstRowLastColumn="0" w:lastRowFirstColumn="0" w:lastRowLastColumn="0"/>
-            <w:tcW w:w="923" w:type="dxa"/>
+            <w:tcW w:w="625" w:type="dxa"/>
             <w:tcBorders>
               <w:right w:val="single" w:sz="4" w:space="0" w:color="000000" w:themeColor="text1"/>
             </w:tcBorders>
@@ -801,7 +801,7 @@
         </w:tc>
         <w:tc>
           <w:tcPr>
-            <w:tcW w:w="2083" w:type="dxa"/>
+            <w:tcW w:w="2815" w:type="dxa"/>
             <w:tcBorders>
               <w:left w:val="single" w:sz="4" w:space="0" w:color="000000" w:themeColor="text1"/>
             </w:tcBorders>
@@ -833,7 +833,7 @@
         <w:tc>
           <w:tcPr>
             <w:cnfStyle w:val="001000000000" w:firstRow="0" w:lastRow="0" w:firstColumn="1" w:lastColumn="0" w:oddVBand="0" w:evenVBand="0" w:oddHBand="0" w:evenHBand="0" w:firstRowFirstColumn="0" w:firstRowLastColumn="0" w:lastRowFirstColumn="0" w:lastRowLastColumn="0"/>
-            <w:tcW w:w="923" w:type="dxa"/>
+            <w:tcW w:w="625" w:type="dxa"/>
             <w:tcBorders>
               <w:right w:val="single" w:sz="4" w:space="0" w:color="000000" w:themeColor="text1"/>
             </w:tcBorders>
@@ -858,7 +858,7 @@
         </w:tc>
         <w:tc>
           <w:tcPr>
-            <w:tcW w:w="2083" w:type="dxa"/>
+            <w:tcW w:w="2815" w:type="dxa"/>
             <w:tcBorders>
               <w:left w:val="single" w:sz="4" w:space="0" w:color="000000" w:themeColor="text1"/>
             </w:tcBorders>
@@ -887,7 +887,7 @@
         <w:tc>
           <w:tcPr>
             <w:cnfStyle w:val="001000000000" w:firstRow="0" w:lastRow="0" w:firstColumn="1" w:lastColumn="0" w:oddVBand="0" w:evenVBand="0" w:oddHBand="0" w:evenHBand="0" w:firstRowFirstColumn="0" w:firstRowLastColumn="0" w:lastRowFirstColumn="0" w:lastRowLastColumn="0"/>
-            <w:tcW w:w="923" w:type="dxa"/>
+            <w:tcW w:w="625" w:type="dxa"/>
             <w:tcBorders>
               <w:right w:val="single" w:sz="4" w:space="0" w:color="000000" w:themeColor="text1"/>
             </w:tcBorders>
@@ -912,7 +912,7 @@
         </w:tc>
         <w:tc>
           <w:tcPr>
-            <w:tcW w:w="2083" w:type="dxa"/>
+            <w:tcW w:w="2815" w:type="dxa"/>
             <w:tcBorders>
               <w:left w:val="single" w:sz="4" w:space="0" w:color="000000" w:themeColor="text1"/>
             </w:tcBorders>
@@ -944,7 +944,7 @@
         <w:tc>
           <w:tcPr>
             <w:cnfStyle w:val="001000000000" w:firstRow="0" w:lastRow="0" w:firstColumn="1" w:lastColumn="0" w:oddVBand="0" w:evenVBand="0" w:oddHBand="0" w:evenHBand="0" w:firstRowFirstColumn="0" w:firstRowLastColumn="0" w:lastRowFirstColumn="0" w:lastRowLastColumn="0"/>
-            <w:tcW w:w="923" w:type="dxa"/>
+            <w:tcW w:w="625" w:type="dxa"/>
             <w:tcBorders>
               <w:right w:val="single" w:sz="4" w:space="0" w:color="000000" w:themeColor="text1"/>
             </w:tcBorders>
@@ -969,7 +969,7 @@
         </w:tc>
         <w:tc>
           <w:tcPr>
-            <w:tcW w:w="2083" w:type="dxa"/>
+            <w:tcW w:w="2815" w:type="dxa"/>
             <w:tcBorders>
               <w:left w:val="single" w:sz="4" w:space="0" w:color="000000" w:themeColor="text1"/>
             </w:tcBorders>
@@ -998,7 +998,7 @@
         <w:tc>
           <w:tcPr>
             <w:cnfStyle w:val="001000000000" w:firstRow="0" w:lastRow="0" w:firstColumn="1" w:lastColumn="0" w:oddVBand="0" w:evenVBand="0" w:oddHBand="0" w:evenHBand="0" w:firstRowFirstColumn="0" w:firstRowLastColumn="0" w:lastRowFirstColumn="0" w:lastRowLastColumn="0"/>
-            <w:tcW w:w="923" w:type="dxa"/>
+            <w:tcW w:w="625" w:type="dxa"/>
             <w:tcBorders>
               <w:right w:val="single" w:sz="4" w:space="0" w:color="000000" w:themeColor="text1"/>
             </w:tcBorders>
@@ -1023,7 +1023,7 @@
         </w:tc>
         <w:tc>
           <w:tcPr>
-            <w:tcW w:w="2083" w:type="dxa"/>
+            <w:tcW w:w="2815" w:type="dxa"/>
             <w:tcBorders>
               <w:left w:val="single" w:sz="4" w:space="0" w:color="000000" w:themeColor="text1"/>
             </w:tcBorders>
@@ -1055,7 +1055,7 @@
         <w:tc>
           <w:tcPr>
             <w:cnfStyle w:val="001000000000" w:firstRow="0" w:lastRow="0" w:firstColumn="1" w:lastColumn="0" w:oddVBand="0" w:evenVBand="0" w:oddHBand="0" w:evenHBand="0" w:firstRowFirstColumn="0" w:firstRowLastColumn="0" w:lastRowFirstColumn="0" w:lastRowLastColumn="0"/>
-            <w:tcW w:w="923" w:type="dxa"/>
+            <w:tcW w:w="625" w:type="dxa"/>
             <w:tcBorders>
               <w:right w:val="single" w:sz="4" w:space="0" w:color="000000" w:themeColor="text1"/>
             </w:tcBorders>
@@ -1080,7 +1080,7 @@
         </w:tc>
         <w:tc>
           <w:tcPr>
-            <w:tcW w:w="2083" w:type="dxa"/>
+            <w:tcW w:w="2815" w:type="dxa"/>
             <w:tcBorders>
               <w:left w:val="single" w:sz="4" w:space="0" w:color="000000" w:themeColor="text1"/>
             </w:tcBorders>
@@ -1109,7 +1109,7 @@
         <w:tc>
           <w:tcPr>
             <w:cnfStyle w:val="001000000000" w:firstRow="0" w:lastRow="0" w:firstColumn="1" w:lastColumn="0" w:oddVBand="0" w:evenVBand="0" w:oddHBand="0" w:evenHBand="0" w:firstRowFirstColumn="0" w:firstRowLastColumn="0" w:lastRowFirstColumn="0" w:lastRowLastColumn="0"/>
-            <w:tcW w:w="923" w:type="dxa"/>
+            <w:tcW w:w="625" w:type="dxa"/>
             <w:tcBorders>
               <w:right w:val="single" w:sz="4" w:space="0" w:color="000000" w:themeColor="text1"/>
             </w:tcBorders>
@@ -1134,7 +1134,7 @@
         </w:tc>
         <w:tc>
           <w:tcPr>
-            <w:tcW w:w="2083" w:type="dxa"/>
+            <w:tcW w:w="2815" w:type="dxa"/>
             <w:tcBorders>
               <w:left w:val="single" w:sz="4" w:space="0" w:color="000000" w:themeColor="text1"/>
             </w:tcBorders>
@@ -1154,8 +1154,18 @@
                 <w:szCs w:val="16"/>
                 <w:lang w:val="en-GB"/>
               </w:rPr>
-              <w:t>Escape a special character</w:t>
-            </w:r>
+              <w:t xml:space="preserve">Escape </w:t>
+            </w:r>
+            <w:proofErr w:type="gramStart"/>
+            <w:r>
+              <w:rPr>
+                <w:sz w:val="16"/>
+                <w:szCs w:val="16"/>
+                <w:lang w:val="en-GB"/>
+              </w:rPr>
+              <w:t>a special character</w:t>
+            </w:r>
+            <w:proofErr w:type="gramEnd"/>
           </w:p>
         </w:tc>
       </w:tr>
@@ -1166,7 +1176,7 @@
         <w:tc>
           <w:tcPr>
             <w:cnfStyle w:val="001000000000" w:firstRow="0" w:lastRow="0" w:firstColumn="1" w:lastColumn="0" w:oddVBand="0" w:evenVBand="0" w:oddHBand="0" w:evenHBand="0" w:firstRowFirstColumn="0" w:firstRowLastColumn="0" w:lastRowFirstColumn="0" w:lastRowLastColumn="0"/>
-            <w:tcW w:w="923" w:type="dxa"/>
+            <w:tcW w:w="625" w:type="dxa"/>
             <w:tcBorders>
               <w:right w:val="single" w:sz="4" w:space="0" w:color="000000" w:themeColor="text1"/>
             </w:tcBorders>
@@ -1191,7 +1201,7 @@
         </w:tc>
         <w:tc>
           <w:tcPr>
-            <w:tcW w:w="2083" w:type="dxa"/>
+            <w:tcW w:w="2815" w:type="dxa"/>
             <w:tcBorders>
               <w:left w:val="single" w:sz="4" w:space="0" w:color="000000" w:themeColor="text1"/>
             </w:tcBorders>
@@ -1216,6 +1226,7 @@
             <w:proofErr w:type="spellStart"/>
             <w:r>
               <w:rPr>
+                <w:noProof/>
                 <w:sz w:val="16"/>
                 <w:szCs w:val="16"/>
                 <w:lang w:val="en-GB"/>
@@ -1238,7 +1249,7 @@
         <w:tc>
           <w:tcPr>
             <w:cnfStyle w:val="001000000000" w:firstRow="0" w:lastRow="0" w:firstColumn="1" w:lastColumn="0" w:oddVBand="0" w:evenVBand="0" w:oddHBand="0" w:evenHBand="0" w:firstRowFirstColumn="0" w:firstRowLastColumn="0" w:lastRowFirstColumn="0" w:lastRowLastColumn="0"/>
-            <w:tcW w:w="923" w:type="dxa"/>
+            <w:tcW w:w="625" w:type="dxa"/>
             <w:tcBorders>
               <w:bottom w:val="single" w:sz="4" w:space="0" w:color="000000" w:themeColor="text1"/>
               <w:right w:val="single" w:sz="4" w:space="0" w:color="000000" w:themeColor="text1"/>
@@ -1264,7 +1275,7 @@
         </w:tc>
         <w:tc>
           <w:tcPr>
-            <w:tcW w:w="2083" w:type="dxa"/>
+            <w:tcW w:w="2815" w:type="dxa"/>
             <w:tcBorders>
               <w:left w:val="single" w:sz="4" w:space="0" w:color="000000" w:themeColor="text1"/>
               <w:bottom w:val="single" w:sz="4" w:space="0" w:color="000000" w:themeColor="text1"/>
@@ -1291,7 +1302,11 @@
         </w:tc>
       </w:tr>
     </w:tbl>
-    <w:p/>
+    <w:p>
+      <w:pPr>
+        <w:spacing w:line="24" w:lineRule="auto"/>
+      </w:pPr>
+    </w:p>
     <w:tbl>
       <w:tblPr>
         <w:tblStyle w:val="ListTable4"/>
@@ -1301,7 +1316,7 @@
       </w:tblPr>
       <w:tblGrid>
         <w:gridCol w:w="1696"/>
-        <w:gridCol w:w="1310"/>
+        <w:gridCol w:w="1701"/>
       </w:tblGrid>
       <w:tr>
         <w:trPr>
@@ -1310,7 +1325,7 @@
         <w:tc>
           <w:tcPr>
             <w:cnfStyle w:val="001000000000" w:firstRow="0" w:lastRow="0" w:firstColumn="1" w:lastColumn="0" w:oddVBand="0" w:evenVBand="0" w:oddHBand="0" w:evenHBand="0" w:firstRowFirstColumn="0" w:firstRowLastColumn="0" w:lastRowFirstColumn="0" w:lastRowLastColumn="0"/>
-            <w:tcW w:w="3006" w:type="dxa"/>
+            <w:tcW w:w="3397" w:type="dxa"/>
             <w:gridSpan w:val="2"/>
           </w:tcPr>
           <w:p>
@@ -1392,7 +1407,7 @@
         </w:tc>
         <w:tc>
           <w:tcPr>
-            <w:tcW w:w="1310" w:type="dxa"/>
+            <w:tcW w:w="1701" w:type="dxa"/>
             <w:tcBorders>
               <w:left w:val="single" w:sz="4" w:space="0" w:color="000000" w:themeColor="text1"/>
             </w:tcBorders>
@@ -1474,7 +1489,7 @@
         </w:tc>
         <w:tc>
           <w:tcPr>
-            <w:tcW w:w="1310" w:type="dxa"/>
+            <w:tcW w:w="1701" w:type="dxa"/>
             <w:tcBorders>
               <w:left w:val="single" w:sz="4" w:space="0" w:color="000000" w:themeColor="text1"/>
             </w:tcBorders>
@@ -1528,7 +1543,6 @@
               <w:t>${</w:t>
             </w:r>
             <w:proofErr w:type="spellStart"/>
-            <w:proofErr w:type="gramStart"/>
             <w:r>
               <w:rPr>
                 <w:sz w:val="16"/>
@@ -1544,22 +1558,13 @@
                 <w:szCs w:val="16"/>
                 <w:lang w:val="en-GB"/>
               </w:rPr>
-              <w:t>:?</w:t>
-            </w:r>
-            <w:proofErr w:type="gramEnd"/>
-            <w:r>
-              <w:rPr>
-                <w:sz w:val="16"/>
-                <w:szCs w:val="16"/>
-                <w:lang w:val="en-GB"/>
-              </w:rPr>
-              <w:t>message}</w:t>
-            </w:r>
-          </w:p>
-        </w:tc>
-        <w:tc>
-          <w:tcPr>
-            <w:tcW w:w="1310" w:type="dxa"/>
+              <w:t>:?message}</w:t>
+            </w:r>
+          </w:p>
+        </w:tc>
+        <w:tc>
+          <w:tcPr>
+            <w:tcW w:w="1701" w:type="dxa"/>
             <w:tcBorders>
               <w:left w:val="single" w:sz="4" w:space="0" w:color="000000" w:themeColor="text1"/>
             </w:tcBorders>
@@ -1610,23 +1615,13 @@
               <w:t>${</w:t>
             </w:r>
             <w:proofErr w:type="spellStart"/>
-            <w:proofErr w:type="gramStart"/>
-            <w:r>
-              <w:rPr>
-                <w:sz w:val="16"/>
-                <w:szCs w:val="16"/>
-                <w:lang w:val="en-GB"/>
-              </w:rPr>
-              <w:t>varname:offset</w:t>
-            </w:r>
-            <w:proofErr w:type="gramEnd"/>
-            <w:r>
-              <w:rPr>
-                <w:sz w:val="16"/>
-                <w:szCs w:val="16"/>
-                <w:lang w:val="en-GB"/>
-              </w:rPr>
-              <w:t>:length</w:t>
+            <w:r>
+              <w:rPr>
+                <w:sz w:val="16"/>
+                <w:szCs w:val="16"/>
+                <w:lang w:val="en-GB"/>
+              </w:rPr>
+              <w:t>varname:offset:length</w:t>
             </w:r>
             <w:proofErr w:type="spellEnd"/>
             <w:r>
@@ -1641,7 +1636,7 @@
         </w:tc>
         <w:tc>
           <w:tcPr>
-            <w:tcW w:w="1310" w:type="dxa"/>
+            <w:tcW w:w="1701" w:type="dxa"/>
             <w:tcBorders>
               <w:left w:val="single" w:sz="4" w:space="0" w:color="000000" w:themeColor="text1"/>
             </w:tcBorders>
@@ -1726,7 +1721,7 @@
         </w:tc>
         <w:tc>
           <w:tcPr>
-            <w:tcW w:w="1310" w:type="dxa"/>
+            <w:tcW w:w="1701" w:type="dxa"/>
             <w:tcBorders>
               <w:left w:val="single" w:sz="4" w:space="0" w:color="000000" w:themeColor="text1"/>
             </w:tcBorders>
@@ -1764,13 +1759,44 @@
                 <w:szCs w:val="16"/>
                 <w:lang w:val="en-GB"/>
               </w:rPr>
-              <w:t xml:space="preserve"> is defined, return word</w:t>
+              <w:t xml:space="preserve"> </w:t>
+            </w:r>
+            <w:proofErr w:type="gramStart"/>
+            <w:r>
+              <w:rPr>
+                <w:sz w:val="16"/>
+                <w:szCs w:val="16"/>
+                <w:lang w:val="en-GB"/>
+              </w:rPr>
+              <w:t xml:space="preserve">is </w:t>
+            </w:r>
+            <w:r>
+              <w:rPr>
+                <w:noProof/>
+                <w:sz w:val="16"/>
+                <w:szCs w:val="16"/>
+                <w:lang w:val="en-GB"/>
+              </w:rPr>
+              <w:t>defined</w:t>
+            </w:r>
+            <w:proofErr w:type="gramEnd"/>
+            <w:r>
+              <w:rPr>
+                <w:sz w:val="16"/>
+                <w:szCs w:val="16"/>
+                <w:lang w:val="en-GB"/>
+              </w:rPr>
+              <w:t>, return word</w:t>
             </w:r>
           </w:p>
         </w:tc>
       </w:tr>
     </w:tbl>
-    <w:p/>
+    <w:p>
+      <w:pPr>
+        <w:spacing w:line="24" w:lineRule="auto"/>
+      </w:pPr>
+    </w:p>
     <w:tbl>
       <w:tblPr>
         <w:tblStyle w:val="ListTable4"/>
@@ -1779,8 +1805,8 @@
         <w:tblLook w:val="04A0" w:firstRow="1" w:lastRow="0" w:firstColumn="1" w:lastColumn="0" w:noHBand="0" w:noVBand="1"/>
       </w:tblPr>
       <w:tblGrid>
-        <w:gridCol w:w="1413"/>
-        <w:gridCol w:w="1593"/>
+        <w:gridCol w:w="2122"/>
+        <w:gridCol w:w="1275"/>
       </w:tblGrid>
       <w:tr>
         <w:trPr>
@@ -1789,7 +1815,7 @@
         <w:tc>
           <w:tcPr>
             <w:cnfStyle w:val="001000000000" w:firstRow="0" w:lastRow="0" w:firstColumn="1" w:lastColumn="0" w:oddVBand="0" w:evenVBand="0" w:oddHBand="0" w:evenHBand="0" w:firstRowFirstColumn="0" w:firstRowLastColumn="0" w:lastRowFirstColumn="0" w:lastRowLastColumn="0"/>
-            <w:tcW w:w="3006" w:type="dxa"/>
+            <w:tcW w:w="3397" w:type="dxa"/>
             <w:gridSpan w:val="2"/>
           </w:tcPr>
           <w:p>
@@ -1818,7 +1844,7 @@
         <w:tc>
           <w:tcPr>
             <w:cnfStyle w:val="001000000000" w:firstRow="0" w:lastRow="0" w:firstColumn="1" w:lastColumn="0" w:oddVBand="0" w:evenVBand="0" w:oddHBand="0" w:evenHBand="0" w:firstRowFirstColumn="0" w:firstRowLastColumn="0" w:lastRowFirstColumn="0" w:lastRowLastColumn="0"/>
-            <w:tcW w:w="1413" w:type="dxa"/>
+            <w:tcW w:w="2122" w:type="dxa"/>
             <w:tcBorders>
               <w:right w:val="single" w:sz="4" w:space="0" w:color="000000" w:themeColor="text1"/>
             </w:tcBorders>
@@ -1869,7 +1895,7 @@
         </w:tc>
         <w:tc>
           <w:tcPr>
-            <w:tcW w:w="1593" w:type="dxa"/>
+            <w:tcW w:w="1275" w:type="dxa"/>
             <w:tcBorders>
               <w:left w:val="single" w:sz="4" w:space="0" w:color="000000" w:themeColor="text1"/>
             </w:tcBorders>
@@ -1898,7 +1924,7 @@
         <w:tc>
           <w:tcPr>
             <w:cnfStyle w:val="001000000000" w:firstRow="0" w:lastRow="0" w:firstColumn="1" w:lastColumn="0" w:oddVBand="0" w:evenVBand="0" w:oddHBand="0" w:evenHBand="0" w:firstRowFirstColumn="0" w:firstRowLastColumn="0" w:lastRowFirstColumn="0" w:lastRowLastColumn="0"/>
-            <w:tcW w:w="1413" w:type="dxa"/>
+            <w:tcW w:w="2122" w:type="dxa"/>
             <w:tcBorders>
               <w:right w:val="single" w:sz="4" w:space="0" w:color="000000" w:themeColor="text1"/>
             </w:tcBorders>
@@ -1959,7 +1985,7 @@
         </w:tc>
         <w:tc>
           <w:tcPr>
-            <w:tcW w:w="1593" w:type="dxa"/>
+            <w:tcW w:w="1275" w:type="dxa"/>
             <w:tcBorders>
               <w:left w:val="single" w:sz="4" w:space="0" w:color="000000" w:themeColor="text1"/>
             </w:tcBorders>
@@ -1991,7 +2017,7 @@
         <w:tc>
           <w:tcPr>
             <w:cnfStyle w:val="001000000000" w:firstRow="0" w:lastRow="0" w:firstColumn="1" w:lastColumn="0" w:oddVBand="0" w:evenVBand="0" w:oddHBand="0" w:evenHBand="0" w:firstRowFirstColumn="0" w:firstRowLastColumn="0" w:lastRowFirstColumn="0" w:lastRowLastColumn="0"/>
-            <w:tcW w:w="1413" w:type="dxa"/>
+            <w:tcW w:w="2122" w:type="dxa"/>
             <w:tcBorders>
               <w:right w:val="single" w:sz="4" w:space="0" w:color="000000" w:themeColor="text1"/>
             </w:tcBorders>
@@ -2042,7 +2068,7 @@
         </w:tc>
         <w:tc>
           <w:tcPr>
-            <w:tcW w:w="1593" w:type="dxa"/>
+            <w:tcW w:w="1275" w:type="dxa"/>
             <w:tcBorders>
               <w:left w:val="single" w:sz="4" w:space="0" w:color="000000" w:themeColor="text1"/>
             </w:tcBorders>
@@ -2071,7 +2097,7 @@
         <w:tc>
           <w:tcPr>
             <w:cnfStyle w:val="001000000000" w:firstRow="0" w:lastRow="0" w:firstColumn="1" w:lastColumn="0" w:oddVBand="0" w:evenVBand="0" w:oddHBand="0" w:evenHBand="0" w:firstRowFirstColumn="0" w:firstRowLastColumn="0" w:lastRowFirstColumn="0" w:lastRowLastColumn="0"/>
-            <w:tcW w:w="1413" w:type="dxa"/>
+            <w:tcW w:w="2122" w:type="dxa"/>
             <w:tcBorders>
               <w:right w:val="single" w:sz="4" w:space="0" w:color="000000" w:themeColor="text1"/>
             </w:tcBorders>
@@ -2114,7 +2140,7 @@
         </w:tc>
         <w:tc>
           <w:tcPr>
-            <w:tcW w:w="1593" w:type="dxa"/>
+            <w:tcW w:w="1275" w:type="dxa"/>
             <w:tcBorders>
               <w:left w:val="single" w:sz="4" w:space="0" w:color="000000" w:themeColor="text1"/>
             </w:tcBorders>
@@ -2146,7 +2172,7 @@
         <w:tc>
           <w:tcPr>
             <w:cnfStyle w:val="001000000000" w:firstRow="0" w:lastRow="0" w:firstColumn="1" w:lastColumn="0" w:oddVBand="0" w:evenVBand="0" w:oddHBand="0" w:evenHBand="0" w:firstRowFirstColumn="0" w:firstRowLastColumn="0" w:lastRowFirstColumn="0" w:lastRowLastColumn="0"/>
-            <w:tcW w:w="1413" w:type="dxa"/>
+            <w:tcW w:w="2122" w:type="dxa"/>
             <w:tcBorders>
               <w:right w:val="single" w:sz="4" w:space="0" w:color="000000" w:themeColor="text1"/>
             </w:tcBorders>
@@ -2189,7 +2215,7 @@
         </w:tc>
         <w:tc>
           <w:tcPr>
-            <w:tcW w:w="1593" w:type="dxa"/>
+            <w:tcW w:w="1275" w:type="dxa"/>
             <w:tcBorders>
               <w:left w:val="single" w:sz="4" w:space="0" w:color="000000" w:themeColor="text1"/>
             </w:tcBorders>
@@ -2215,7 +2241,344 @@
         </w:tc>
       </w:tr>
     </w:tbl>
-    <w:p/>
+    <w:p>
+      <w:pPr>
+        <w:spacing w:line="24" w:lineRule="auto"/>
+      </w:pPr>
+    </w:p>
+    <w:tbl>
+      <w:tblPr>
+        <w:tblStyle w:val="ListTable4"/>
+        <w:tblW w:w="0" w:type="auto"/>
+        <w:tblLayout w:type="fixed"/>
+        <w:tblLook w:val="04A0" w:firstRow="1" w:lastRow="0" w:firstColumn="1" w:lastColumn="0" w:noHBand="0" w:noVBand="1"/>
+      </w:tblPr>
+      <w:tblGrid>
+        <w:gridCol w:w="988"/>
+        <w:gridCol w:w="2409"/>
+      </w:tblGrid>
+      <w:tr>
+        <w:trPr>
+          <w:cnfStyle w:val="100000000000" w:firstRow="1" w:lastRow="0" w:firstColumn="0" w:lastColumn="0" w:oddVBand="0" w:evenVBand="0" w:oddHBand="0" w:evenHBand="0" w:firstRowFirstColumn="0" w:firstRowLastColumn="0" w:lastRowFirstColumn="0" w:lastRowLastColumn="0"/>
+        </w:trPr>
+        <w:tc>
+          <w:tcPr>
+            <w:cnfStyle w:val="001000000000" w:firstRow="0" w:lastRow="0" w:firstColumn="1" w:lastColumn="0" w:oddVBand="0" w:evenVBand="0" w:oddHBand="0" w:evenHBand="0" w:firstRowFirstColumn="0" w:firstRowLastColumn="0" w:lastRowFirstColumn="0" w:lastRowLastColumn="0"/>
+            <w:tcW w:w="3397" w:type="dxa"/>
+            <w:gridSpan w:val="2"/>
+          </w:tcPr>
+          <w:p>
+            <w:pPr>
+              <w:rPr>
+                <w:sz w:val="18"/>
+                <w:szCs w:val="18"/>
+                <w:lang w:val="en-GB"/>
+              </w:rPr>
+            </w:pPr>
+            <w:r>
+              <w:rPr>
+                <w:sz w:val="18"/>
+                <w:szCs w:val="18"/>
+                <w:lang w:val="en-GB"/>
+              </w:rPr>
+              <w:t>Variables</w:t>
+            </w:r>
+          </w:p>
+        </w:tc>
+      </w:tr>
+      <w:tr>
+        <w:trPr>
+          <w:cnfStyle w:val="000000100000" w:firstRow="0" w:lastRow="0" w:firstColumn="0" w:lastColumn="0" w:oddVBand="0" w:evenVBand="0" w:oddHBand="1" w:evenHBand="0" w:firstRowFirstColumn="0" w:firstRowLastColumn="0" w:lastRowFirstColumn="0" w:lastRowLastColumn="0"/>
+        </w:trPr>
+        <w:tc>
+          <w:tcPr>
+            <w:cnfStyle w:val="001000000000" w:firstRow="0" w:lastRow="0" w:firstColumn="1" w:lastColumn="0" w:oddVBand="0" w:evenVBand="0" w:oddHBand="0" w:evenHBand="0" w:firstRowFirstColumn="0" w:firstRowLastColumn="0" w:lastRowFirstColumn="0" w:lastRowLastColumn="0"/>
+            <w:tcW w:w="988" w:type="dxa"/>
+            <w:tcBorders>
+              <w:right w:val="single" w:sz="4" w:space="0" w:color="000000" w:themeColor="text1"/>
+            </w:tcBorders>
+          </w:tcPr>
+          <w:p>
+            <w:pPr>
+              <w:rPr>
+                <w:sz w:val="16"/>
+                <w:szCs w:val="16"/>
+                <w:lang w:val="en-GB"/>
+              </w:rPr>
+            </w:pPr>
+            <w:r>
+              <w:rPr>
+                <w:sz w:val="16"/>
+                <w:szCs w:val="16"/>
+                <w:lang w:val="en-GB"/>
+              </w:rPr>
+              <w:t>$0, $1, $2</w:t>
+            </w:r>
+            <w:r>
+              <w:rPr>
+                <w:sz w:val="16"/>
+                <w:szCs w:val="16"/>
+                <w:lang w:val="en-GB"/>
+              </w:rPr>
+              <w:t>,</w:t>
+            </w:r>
+          </w:p>
+        </w:tc>
+        <w:tc>
+          <w:tcPr>
+            <w:tcW w:w="2409" w:type="dxa"/>
+            <w:tcBorders>
+              <w:left w:val="single" w:sz="4" w:space="0" w:color="000000" w:themeColor="text1"/>
+            </w:tcBorders>
+          </w:tcPr>
+          <w:p>
+            <w:pPr>
+              <w:cnfStyle w:val="000000100000" w:firstRow="0" w:lastRow="0" w:firstColumn="0" w:lastColumn="0" w:oddVBand="0" w:evenVBand="0" w:oddHBand="1" w:evenHBand="0" w:firstRowFirstColumn="0" w:firstRowLastColumn="0" w:lastRowFirstColumn="0" w:lastRowLastColumn="0"/>
+              <w:rPr>
+                <w:sz w:val="16"/>
+                <w:szCs w:val="16"/>
+                <w:lang w:val="en-GB"/>
+              </w:rPr>
+            </w:pPr>
+            <w:r>
+              <w:rPr>
+                <w:sz w:val="16"/>
+                <w:szCs w:val="16"/>
+                <w:lang w:val="en-GB"/>
+              </w:rPr>
+              <w:t>Positional parameters</w:t>
+            </w:r>
+          </w:p>
+        </w:tc>
+      </w:tr>
+      <w:tr>
+        <w:tc>
+          <w:tcPr>
+            <w:cnfStyle w:val="001000000000" w:firstRow="0" w:lastRow="0" w:firstColumn="1" w:lastColumn="0" w:oddVBand="0" w:evenVBand="0" w:oddHBand="0" w:evenHBand="0" w:firstRowFirstColumn="0" w:firstRowLastColumn="0" w:lastRowFirstColumn="0" w:lastRowLastColumn="0"/>
+            <w:tcW w:w="988" w:type="dxa"/>
+            <w:tcBorders>
+              <w:right w:val="single" w:sz="4" w:space="0" w:color="000000" w:themeColor="text1"/>
+            </w:tcBorders>
+          </w:tcPr>
+          <w:p>
+            <w:pPr>
+              <w:rPr>
+                <w:sz w:val="16"/>
+                <w:szCs w:val="16"/>
+                <w:lang w:val="en-GB"/>
+              </w:rPr>
+            </w:pPr>
+            <w:r>
+              <w:rPr>
+                <w:sz w:val="16"/>
+                <w:szCs w:val="16"/>
+                <w:lang w:val="en-GB"/>
+              </w:rPr>
+              <w:t>$@</w:t>
+            </w:r>
+          </w:p>
+        </w:tc>
+        <w:tc>
+          <w:tcPr>
+            <w:tcW w:w="2409" w:type="dxa"/>
+            <w:tcBorders>
+              <w:left w:val="single" w:sz="4" w:space="0" w:color="000000" w:themeColor="text1"/>
+            </w:tcBorders>
+          </w:tcPr>
+          <w:p>
+            <w:pPr>
+              <w:cnfStyle w:val="000000000000" w:firstRow="0" w:lastRow="0" w:firstColumn="0" w:lastColumn="0" w:oddVBand="0" w:evenVBand="0" w:oddHBand="0" w:evenHBand="0" w:firstRowFirstColumn="0" w:firstRowLastColumn="0" w:lastRowFirstColumn="0" w:lastRowLastColumn="0"/>
+              <w:rPr>
+                <w:sz w:val="16"/>
+                <w:szCs w:val="16"/>
+                <w:lang w:val="en-GB"/>
+              </w:rPr>
+            </w:pPr>
+            <w:r>
+              <w:rPr>
+                <w:sz w:val="16"/>
+                <w:szCs w:val="16"/>
+                <w:lang w:val="en-GB"/>
+              </w:rPr>
+              <w:t>“$1” “$2” “$3” …</w:t>
+            </w:r>
+          </w:p>
+        </w:tc>
+      </w:tr>
+      <w:tr>
+        <w:trPr>
+          <w:cnfStyle w:val="000000100000" w:firstRow="0" w:lastRow="0" w:firstColumn="0" w:lastColumn="0" w:oddVBand="0" w:evenVBand="0" w:oddHBand="1" w:evenHBand="0" w:firstRowFirstColumn="0" w:firstRowLastColumn="0" w:lastRowFirstColumn="0" w:lastRowLastColumn="0"/>
+        </w:trPr>
+        <w:tc>
+          <w:tcPr>
+            <w:cnfStyle w:val="001000000000" w:firstRow="0" w:lastRow="0" w:firstColumn="1" w:lastColumn="0" w:oddVBand="0" w:evenVBand="0" w:oddHBand="0" w:evenHBand="0" w:firstRowFirstColumn="0" w:firstRowLastColumn="0" w:lastRowFirstColumn="0" w:lastRowLastColumn="0"/>
+            <w:tcW w:w="988" w:type="dxa"/>
+            <w:tcBorders>
+              <w:right w:val="single" w:sz="4" w:space="0" w:color="000000" w:themeColor="text1"/>
+            </w:tcBorders>
+          </w:tcPr>
+          <w:p>
+            <w:pPr>
+              <w:rPr>
+                <w:sz w:val="16"/>
+                <w:szCs w:val="16"/>
+                <w:lang w:val="en-GB"/>
+              </w:rPr>
+            </w:pPr>
+            <w:r>
+              <w:rPr>
+                <w:sz w:val="16"/>
+                <w:szCs w:val="16"/>
+                <w:lang w:val="en-GB"/>
+              </w:rPr>
+              <w:t>$*</w:t>
+            </w:r>
+          </w:p>
+        </w:tc>
+        <w:tc>
+          <w:tcPr>
+            <w:tcW w:w="2409" w:type="dxa"/>
+            <w:tcBorders>
+              <w:left w:val="single" w:sz="4" w:space="0" w:color="000000" w:themeColor="text1"/>
+            </w:tcBorders>
+          </w:tcPr>
+          <w:p>
+            <w:pPr>
+              <w:cnfStyle w:val="000000100000" w:firstRow="0" w:lastRow="0" w:firstColumn="0" w:lastColumn="0" w:oddVBand="0" w:evenVBand="0" w:oddHBand="1" w:evenHBand="0" w:firstRowFirstColumn="0" w:firstRowLastColumn="0" w:lastRowFirstColumn="0" w:lastRowLastColumn="0"/>
+              <w:rPr>
+                <w:sz w:val="16"/>
+                <w:szCs w:val="16"/>
+                <w:lang w:val="en-GB"/>
+              </w:rPr>
+            </w:pPr>
+            <w:r>
+              <w:rPr>
+                <w:sz w:val="16"/>
+                <w:szCs w:val="16"/>
+                <w:lang w:val="en-GB"/>
+              </w:rPr>
+              <w:t>A string of positional params &gt; 0</w:t>
+            </w:r>
+          </w:p>
+        </w:tc>
+      </w:tr>
+      <w:tr>
+        <w:tc>
+          <w:tcPr>
+            <w:cnfStyle w:val="001000000000" w:firstRow="0" w:lastRow="0" w:firstColumn="1" w:lastColumn="0" w:oddVBand="0" w:evenVBand="0" w:oddHBand="0" w:evenHBand="0" w:firstRowFirstColumn="0" w:firstRowLastColumn="0" w:lastRowFirstColumn="0" w:lastRowLastColumn="0"/>
+            <w:tcW w:w="988" w:type="dxa"/>
+            <w:tcBorders>
+              <w:right w:val="single" w:sz="4" w:space="0" w:color="000000" w:themeColor="text1"/>
+            </w:tcBorders>
+          </w:tcPr>
+          <w:p>
+            <w:pPr>
+              <w:rPr>
+                <w:sz w:val="16"/>
+                <w:szCs w:val="16"/>
+                <w:lang w:val="en-GB"/>
+              </w:rPr>
+            </w:pPr>
+            <w:r>
+              <w:rPr>
+                <w:sz w:val="16"/>
+                <w:szCs w:val="16"/>
+                <w:lang w:val="en-GB"/>
+              </w:rPr>
+              <w:t>$#</w:t>
+            </w:r>
+          </w:p>
+        </w:tc>
+        <w:tc>
+          <w:tcPr>
+            <w:tcW w:w="2409" w:type="dxa"/>
+            <w:tcBorders>
+              <w:left w:val="single" w:sz="4" w:space="0" w:color="000000" w:themeColor="text1"/>
+            </w:tcBorders>
+          </w:tcPr>
+          <w:p>
+            <w:pPr>
+              <w:cnfStyle w:val="000000000000" w:firstRow="0" w:lastRow="0" w:firstColumn="0" w:lastColumn="0" w:oddVBand="0" w:evenVBand="0" w:oddHBand="0" w:evenHBand="0" w:firstRowFirstColumn="0" w:firstRowLastColumn="0" w:lastRowFirstColumn="0" w:lastRowLastColumn="0"/>
+              <w:rPr>
+                <w:sz w:val="16"/>
+                <w:szCs w:val="16"/>
+                <w:lang w:val="en-GB"/>
+              </w:rPr>
+            </w:pPr>
+            <w:r>
+              <w:rPr>
+                <w:sz w:val="16"/>
+                <w:szCs w:val="16"/>
+                <w:lang w:val="en-GB"/>
+              </w:rPr>
+              <w:t>Number of positional params</w:t>
+            </w:r>
+          </w:p>
+        </w:tc>
+      </w:tr>
+      <w:tr>
+        <w:trPr>
+          <w:cnfStyle w:val="000000100000" w:firstRow="0" w:lastRow="0" w:firstColumn="0" w:lastColumn="0" w:oddVBand="0" w:evenVBand="0" w:oddHBand="1" w:evenHBand="0" w:firstRowFirstColumn="0" w:firstRowLastColumn="0" w:lastRowFirstColumn="0" w:lastRowLastColumn="0"/>
+        </w:trPr>
+        <w:tc>
+          <w:tcPr>
+            <w:cnfStyle w:val="001000000000" w:firstRow="0" w:lastRow="0" w:firstColumn="1" w:lastColumn="0" w:oddVBand="0" w:evenVBand="0" w:oddHBand="0" w:evenHBand="0" w:firstRowFirstColumn="0" w:firstRowLastColumn="0" w:lastRowFirstColumn="0" w:lastRowLastColumn="0"/>
+            <w:tcW w:w="988" w:type="dxa"/>
+            <w:tcBorders>
+              <w:right w:val="single" w:sz="4" w:space="0" w:color="000000" w:themeColor="text1"/>
+            </w:tcBorders>
+          </w:tcPr>
+          <w:p>
+            <w:pPr>
+              <w:rPr>
+                <w:sz w:val="16"/>
+                <w:szCs w:val="16"/>
+                <w:lang w:val="en-GB"/>
+              </w:rPr>
+            </w:pPr>
+            <w:r>
+              <w:rPr>
+                <w:sz w:val="16"/>
+                <w:szCs w:val="16"/>
+                <w:lang w:val="en-GB"/>
+              </w:rPr>
+              <w:t>$?</w:t>
+            </w:r>
+          </w:p>
+        </w:tc>
+        <w:tc>
+          <w:tcPr>
+            <w:tcW w:w="2409" w:type="dxa"/>
+            <w:tcBorders>
+              <w:left w:val="single" w:sz="4" w:space="0" w:color="000000" w:themeColor="text1"/>
+            </w:tcBorders>
+          </w:tcPr>
+          <w:p>
+            <w:pPr>
+              <w:cnfStyle w:val="000000100000" w:firstRow="0" w:lastRow="0" w:firstColumn="0" w:lastColumn="0" w:oddVBand="0" w:evenVBand="0" w:oddHBand="1" w:evenHBand="0" w:firstRowFirstColumn="0" w:firstRowLastColumn="0" w:lastRowFirstColumn="0" w:lastRowLastColumn="0"/>
+              <w:rPr>
+                <w:sz w:val="16"/>
+                <w:szCs w:val="16"/>
+                <w:lang w:val="en-GB"/>
+              </w:rPr>
+            </w:pPr>
+            <w:r>
+              <w:rPr>
+                <w:sz w:val="16"/>
+                <w:szCs w:val="16"/>
+                <w:lang w:val="en-GB"/>
+              </w:rPr>
+              <w:t>Exit status of last command run</w:t>
+            </w:r>
+          </w:p>
+        </w:tc>
+      </w:tr>
+    </w:tbl>
+    <w:p>
+      <w:pPr>
+        <w:spacing w:line="24" w:lineRule="auto"/>
+      </w:pPr>
+    </w:p>
     <w:tbl>
       <w:tblPr>
         <w:tblStyle w:val="ListTable4"/>
@@ -2225,7 +2588,7 @@
       </w:tblPr>
       <w:tblGrid>
         <w:gridCol w:w="1129"/>
-        <w:gridCol w:w="1877"/>
+        <w:gridCol w:w="2268"/>
       </w:tblGrid>
       <w:tr>
         <w:trPr>
@@ -2234,7 +2597,7 @@
         <w:tc>
           <w:tcPr>
             <w:cnfStyle w:val="001000000000" w:firstRow="0" w:lastRow="0" w:firstColumn="1" w:lastColumn="0" w:oddVBand="0" w:evenVBand="0" w:oddHBand="0" w:evenHBand="0" w:firstRowFirstColumn="0" w:firstRowLastColumn="0" w:lastRowFirstColumn="0" w:lastRowLastColumn="0"/>
-            <w:tcW w:w="3006" w:type="dxa"/>
+            <w:tcW w:w="3397" w:type="dxa"/>
             <w:gridSpan w:val="2"/>
           </w:tcPr>
           <w:p>
@@ -2251,7 +2614,7 @@
                 <w:szCs w:val="18"/>
                 <w:lang w:val="en-GB"/>
               </w:rPr>
-              <w:t>Variables</w:t>
+              <w:t>Functions</w:t>
             </w:r>
           </w:p>
         </w:tc>
@@ -2282,13 +2645,13 @@
                 <w:szCs w:val="16"/>
                 <w:lang w:val="en-GB"/>
               </w:rPr>
-              <w:t>$0, $1, $2, …</w:t>
-            </w:r>
-          </w:p>
-        </w:tc>
-        <w:tc>
-          <w:tcPr>
-            <w:tcW w:w="1877" w:type="dxa"/>
+              <w:t>define</w:t>
+            </w:r>
+          </w:p>
+        </w:tc>
+        <w:tc>
+          <w:tcPr>
+            <w:tcW w:w="2268" w:type="dxa"/>
             <w:tcBorders>
               <w:left w:val="single" w:sz="4" w:space="0" w:color="000000" w:themeColor="text1"/>
             </w:tcBorders>
@@ -2308,7 +2671,93 @@
                 <w:szCs w:val="16"/>
                 <w:lang w:val="en-GB"/>
               </w:rPr>
-              <w:t>Positional parameters</w:t>
+              <w:t xml:space="preserve">function </w:t>
+            </w:r>
+            <w:proofErr w:type="spellStart"/>
+            <w:r>
+              <w:rPr>
+                <w:sz w:val="16"/>
+                <w:szCs w:val="16"/>
+                <w:lang w:val="en-GB"/>
+              </w:rPr>
+              <w:t>myfunction</w:t>
+            </w:r>
+            <w:proofErr w:type="spellEnd"/>
+            <w:r>
+              <w:rPr>
+                <w:sz w:val="16"/>
+                <w:szCs w:val="16"/>
+                <w:lang w:val="en-GB"/>
+              </w:rPr>
+              <w:t xml:space="preserve"> </w:t>
+            </w:r>
+            <w:proofErr w:type="gramStart"/>
+            <w:r>
+              <w:rPr>
+                <w:sz w:val="16"/>
+                <w:szCs w:val="16"/>
+                <w:lang w:val="en-GB"/>
+              </w:rPr>
+              <w:t>{ …</w:t>
+            </w:r>
+            <w:proofErr w:type="gramEnd"/>
+            <w:r>
+              <w:rPr>
+                <w:sz w:val="16"/>
+                <w:szCs w:val="16"/>
+                <w:lang w:val="en-GB"/>
+              </w:rPr>
+              <w:t xml:space="preserve"> }</w:t>
+            </w:r>
+          </w:p>
+          <w:p>
+            <w:pPr>
+              <w:cnfStyle w:val="000000100000" w:firstRow="0" w:lastRow="0" w:firstColumn="0" w:lastColumn="0" w:oddVBand="0" w:evenVBand="0" w:oddHBand="1" w:evenHBand="0" w:firstRowFirstColumn="0" w:firstRowLastColumn="0" w:lastRowFirstColumn="0" w:lastRowLastColumn="0"/>
+              <w:rPr>
+                <w:i/>
+                <w:iCs/>
+                <w:sz w:val="16"/>
+                <w:szCs w:val="16"/>
+                <w:lang w:val="en-GB"/>
+              </w:rPr>
+            </w:pPr>
+            <w:r>
+              <w:rPr>
+                <w:i/>
+                <w:iCs/>
+                <w:sz w:val="16"/>
+                <w:szCs w:val="16"/>
+                <w:lang w:val="en-GB"/>
+              </w:rPr>
+              <w:t>or</w:t>
+            </w:r>
+          </w:p>
+          <w:p>
+            <w:pPr>
+              <w:cnfStyle w:val="000000100000" w:firstRow="0" w:lastRow="0" w:firstColumn="0" w:lastColumn="0" w:oddVBand="0" w:evenVBand="0" w:oddHBand="1" w:evenHBand="0" w:firstRowFirstColumn="0" w:firstRowLastColumn="0" w:lastRowFirstColumn="0" w:lastRowLastColumn="0"/>
+              <w:rPr>
+                <w:sz w:val="16"/>
+                <w:szCs w:val="16"/>
+                <w:lang w:val="en-GB"/>
+              </w:rPr>
+            </w:pPr>
+            <w:proofErr w:type="spellStart"/>
+            <w:r>
+              <w:rPr>
+                <w:sz w:val="16"/>
+                <w:szCs w:val="16"/>
+                <w:lang w:val="en-GB"/>
+              </w:rPr>
+              <w:t>myfunction</w:t>
+            </w:r>
+            <w:proofErr w:type="spellEnd"/>
+            <w:r>
+              <w:rPr>
+                <w:sz w:val="16"/>
+                <w:szCs w:val="16"/>
+                <w:lang w:val="en-GB"/>
+              </w:rPr>
+              <w:t xml:space="preserve"> ( ) { … }</w:t>
             </w:r>
           </w:p>
         </w:tc>
@@ -2336,13 +2785,13 @@
                 <w:szCs w:val="16"/>
                 <w:lang w:val="en-GB"/>
               </w:rPr>
-              <w:t>$@</w:t>
-            </w:r>
-          </w:p>
-        </w:tc>
-        <w:tc>
-          <w:tcPr>
-            <w:tcW w:w="1877" w:type="dxa"/>
+              <w:t>call</w:t>
+            </w:r>
+          </w:p>
+        </w:tc>
+        <w:tc>
+          <w:tcPr>
+            <w:tcW w:w="2268" w:type="dxa"/>
             <w:tcBorders>
               <w:left w:val="single" w:sz="4" w:space="0" w:color="000000" w:themeColor="text1"/>
             </w:tcBorders>
@@ -2356,13 +2805,23 @@
                 <w:lang w:val="en-GB"/>
               </w:rPr>
             </w:pPr>
-            <w:r>
-              <w:rPr>
-                <w:sz w:val="16"/>
-                <w:szCs w:val="16"/>
-                <w:lang w:val="en-GB"/>
-              </w:rPr>
-              <w:t>“$1” “$2” “$3” …</w:t>
+            <w:proofErr w:type="spellStart"/>
+            <w:r>
+              <w:rPr>
+                <w:sz w:val="16"/>
+                <w:szCs w:val="16"/>
+                <w:lang w:val="en-GB"/>
+              </w:rPr>
+              <w:t>myfunction</w:t>
+            </w:r>
+            <w:proofErr w:type="spellEnd"/>
+            <w:r>
+              <w:rPr>
+                <w:sz w:val="16"/>
+                <w:szCs w:val="16"/>
+                <w:lang w:val="en-GB"/>
+              </w:rPr>
+              <w:t xml:space="preserve"> arg1 arg2 …</w:t>
             </w:r>
           </w:p>
         </w:tc>
@@ -2393,13 +2852,13 @@
                 <w:szCs w:val="16"/>
                 <w:lang w:val="en-GB"/>
               </w:rPr>
-              <w:t>$*</w:t>
-            </w:r>
-          </w:p>
-        </w:tc>
-        <w:tc>
-          <w:tcPr>
-            <w:tcW w:w="1877" w:type="dxa"/>
+              <w:t>keywords</w:t>
+            </w:r>
+          </w:p>
+        </w:tc>
+        <w:tc>
+          <w:tcPr>
+            <w:tcW w:w="2268" w:type="dxa"/>
             <w:tcBorders>
               <w:left w:val="single" w:sz="4" w:space="0" w:color="000000" w:themeColor="text1"/>
             </w:tcBorders>
@@ -2419,124 +2878,17 @@
                 <w:szCs w:val="16"/>
                 <w:lang w:val="en-GB"/>
               </w:rPr>
-              <w:t>A string of positional params &gt; 0</w:t>
-            </w:r>
-          </w:p>
-        </w:tc>
-      </w:tr>
-      <w:tr>
-        <w:tc>
-          <w:tcPr>
-            <w:cnfStyle w:val="001000000000" w:firstRow="0" w:lastRow="0" w:firstColumn="1" w:lastColumn="0" w:oddVBand="0" w:evenVBand="0" w:oddHBand="0" w:evenHBand="0" w:firstRowFirstColumn="0" w:firstRowLastColumn="0" w:lastRowFirstColumn="0" w:lastRowLastColumn="0"/>
-            <w:tcW w:w="1129" w:type="dxa"/>
-            <w:tcBorders>
-              <w:right w:val="single" w:sz="4" w:space="0" w:color="000000" w:themeColor="text1"/>
-            </w:tcBorders>
-          </w:tcPr>
-          <w:p>
-            <w:pPr>
-              <w:rPr>
-                <w:sz w:val="16"/>
-                <w:szCs w:val="16"/>
-                <w:lang w:val="en-GB"/>
-              </w:rPr>
-            </w:pPr>
-            <w:r>
-              <w:rPr>
-                <w:sz w:val="16"/>
-                <w:szCs w:val="16"/>
-                <w:lang w:val="en-GB"/>
-              </w:rPr>
-              <w:t>$#</w:t>
-            </w:r>
-          </w:p>
-        </w:tc>
-        <w:tc>
-          <w:tcPr>
-            <w:tcW w:w="1877" w:type="dxa"/>
-            <w:tcBorders>
-              <w:left w:val="single" w:sz="4" w:space="0" w:color="000000" w:themeColor="text1"/>
-            </w:tcBorders>
-          </w:tcPr>
-          <w:p>
-            <w:pPr>
-              <w:cnfStyle w:val="000000000000" w:firstRow="0" w:lastRow="0" w:firstColumn="0" w:lastColumn="0" w:oddVBand="0" w:evenVBand="0" w:oddHBand="0" w:evenHBand="0" w:firstRowFirstColumn="0" w:firstRowLastColumn="0" w:lastRowFirstColumn="0" w:lastRowLastColumn="0"/>
-              <w:rPr>
-                <w:sz w:val="16"/>
-                <w:szCs w:val="16"/>
-                <w:lang w:val="en-GB"/>
-              </w:rPr>
-            </w:pPr>
-            <w:r>
-              <w:rPr>
-                <w:sz w:val="16"/>
-                <w:szCs w:val="16"/>
-                <w:lang w:val="en-GB"/>
-              </w:rPr>
-              <w:t>Number of positional params</w:t>
-            </w:r>
-          </w:p>
-        </w:tc>
-      </w:tr>
-      <w:tr>
-        <w:trPr>
-          <w:cnfStyle w:val="000000100000" w:firstRow="0" w:lastRow="0" w:firstColumn="0" w:lastColumn="0" w:oddVBand="0" w:evenVBand="0" w:oddHBand="1" w:evenHBand="0" w:firstRowFirstColumn="0" w:firstRowLastColumn="0" w:lastRowFirstColumn="0" w:lastRowLastColumn="0"/>
-        </w:trPr>
-        <w:tc>
-          <w:tcPr>
-            <w:cnfStyle w:val="001000000000" w:firstRow="0" w:lastRow="0" w:firstColumn="1" w:lastColumn="0" w:oddVBand="0" w:evenVBand="0" w:oddHBand="0" w:evenHBand="0" w:firstRowFirstColumn="0" w:firstRowLastColumn="0" w:lastRowFirstColumn="0" w:lastRowLastColumn="0"/>
-            <w:tcW w:w="1129" w:type="dxa"/>
-            <w:tcBorders>
-              <w:right w:val="single" w:sz="4" w:space="0" w:color="000000" w:themeColor="text1"/>
-            </w:tcBorders>
-          </w:tcPr>
-          <w:p>
-            <w:pPr>
-              <w:rPr>
-                <w:sz w:val="16"/>
-                <w:szCs w:val="16"/>
-                <w:lang w:val="en-GB"/>
-              </w:rPr>
-            </w:pPr>
-            <w:r>
-              <w:rPr>
-                <w:sz w:val="16"/>
-                <w:szCs w:val="16"/>
-                <w:lang w:val="en-GB"/>
-              </w:rPr>
-              <w:t>$?</w:t>
-            </w:r>
-          </w:p>
-        </w:tc>
-        <w:tc>
-          <w:tcPr>
-            <w:tcW w:w="1877" w:type="dxa"/>
-            <w:tcBorders>
-              <w:left w:val="single" w:sz="4" w:space="0" w:color="000000" w:themeColor="text1"/>
-            </w:tcBorders>
-          </w:tcPr>
-          <w:p>
-            <w:pPr>
-              <w:cnfStyle w:val="000000100000" w:firstRow="0" w:lastRow="0" w:firstColumn="0" w:lastColumn="0" w:oddVBand="0" w:evenVBand="0" w:oddHBand="1" w:evenHBand="0" w:firstRowFirstColumn="0" w:firstRowLastColumn="0" w:lastRowFirstColumn="0" w:lastRowLastColumn="0"/>
-              <w:rPr>
-                <w:sz w:val="16"/>
-                <w:szCs w:val="16"/>
-                <w:lang w:val="en-GB"/>
-              </w:rPr>
-            </w:pPr>
-            <w:r>
-              <w:rPr>
-                <w:sz w:val="16"/>
-                <w:szCs w:val="16"/>
-                <w:lang w:val="en-GB"/>
-              </w:rPr>
-              <w:t>Exit status of last command run</w:t>
+              <w:t>local – limit var scope</w:t>
             </w:r>
           </w:p>
         </w:tc>
       </w:tr>
     </w:tbl>
-    <w:p/>
+    <w:p>
+      <w:pPr>
+        <w:spacing w:line="24" w:lineRule="auto"/>
+      </w:pPr>
+    </w:p>
     <w:tbl>
       <w:tblPr>
         <w:tblStyle w:val="ListTable4"/>
@@ -2545,8 +2897,8 @@
         <w:tblLook w:val="04A0" w:firstRow="1" w:lastRow="0" w:firstColumn="1" w:lastColumn="0" w:noHBand="0" w:noVBand="1"/>
       </w:tblPr>
       <w:tblGrid>
-        <w:gridCol w:w="1129"/>
-        <w:gridCol w:w="1877"/>
+        <w:gridCol w:w="1271"/>
+        <w:gridCol w:w="2126"/>
       </w:tblGrid>
       <w:tr>
         <w:trPr>
@@ -2555,7 +2907,7 @@
         <w:tc>
           <w:tcPr>
             <w:cnfStyle w:val="001000000000" w:firstRow="0" w:lastRow="0" w:firstColumn="1" w:lastColumn="0" w:oddVBand="0" w:evenVBand="0" w:oddHBand="0" w:evenHBand="0" w:firstRowFirstColumn="0" w:firstRowLastColumn="0" w:lastRowFirstColumn="0" w:lastRowLastColumn="0"/>
-            <w:tcW w:w="3006" w:type="dxa"/>
+            <w:tcW w:w="3397" w:type="dxa"/>
             <w:gridSpan w:val="2"/>
           </w:tcPr>
           <w:p>
@@ -2572,7 +2924,7 @@
                 <w:szCs w:val="18"/>
                 <w:lang w:val="en-GB"/>
               </w:rPr>
-              <w:t>Functions</w:t>
+              <w:t>If / else conditions</w:t>
             </w:r>
           </w:p>
         </w:tc>
@@ -2584,32 +2936,32 @@
         <w:tc>
           <w:tcPr>
             <w:cnfStyle w:val="001000000000" w:firstRow="0" w:lastRow="0" w:firstColumn="1" w:lastColumn="0" w:oddVBand="0" w:evenVBand="0" w:oddHBand="0" w:evenHBand="0" w:firstRowFirstColumn="0" w:firstRowLastColumn="0" w:lastRowFirstColumn="0" w:lastRowLastColumn="0"/>
-            <w:tcW w:w="1129" w:type="dxa"/>
-            <w:tcBorders>
-              <w:right w:val="single" w:sz="4" w:space="0" w:color="000000" w:themeColor="text1"/>
-            </w:tcBorders>
-          </w:tcPr>
-          <w:p>
-            <w:pPr>
-              <w:rPr>
-                <w:sz w:val="16"/>
-                <w:szCs w:val="16"/>
-                <w:lang w:val="en-GB"/>
-              </w:rPr>
-            </w:pPr>
-            <w:r>
-              <w:rPr>
-                <w:sz w:val="16"/>
-                <w:szCs w:val="16"/>
-                <w:lang w:val="en-GB"/>
-              </w:rPr>
-              <w:t>define</w:t>
-            </w:r>
-          </w:p>
-        </w:tc>
-        <w:tc>
-          <w:tcPr>
-            <w:tcW w:w="1877" w:type="dxa"/>
+            <w:tcW w:w="1271" w:type="dxa"/>
+            <w:tcBorders>
+              <w:right w:val="single" w:sz="4" w:space="0" w:color="000000" w:themeColor="text1"/>
+            </w:tcBorders>
+          </w:tcPr>
+          <w:p>
+            <w:pPr>
+              <w:rPr>
+                <w:sz w:val="16"/>
+                <w:szCs w:val="16"/>
+                <w:lang w:val="en-GB"/>
+              </w:rPr>
+            </w:pPr>
+            <w:r>
+              <w:rPr>
+                <w:sz w:val="16"/>
+                <w:szCs w:val="16"/>
+                <w:lang w:val="en-GB"/>
+              </w:rPr>
+              <w:t>x &amp;&amp; y</w:t>
+            </w:r>
+          </w:p>
+        </w:tc>
+        <w:tc>
+          <w:tcPr>
+            <w:tcW w:w="2126" w:type="dxa"/>
             <w:tcBorders>
               <w:left w:val="single" w:sz="4" w:space="0" w:color="000000" w:themeColor="text1"/>
             </w:tcBorders>
@@ -2629,145 +2981,41 @@
                 <w:szCs w:val="16"/>
                 <w:lang w:val="en-GB"/>
               </w:rPr>
-              <w:t xml:space="preserve">function </w:t>
-            </w:r>
-            <w:proofErr w:type="spellStart"/>
-            <w:r>
-              <w:rPr>
-                <w:sz w:val="16"/>
-                <w:szCs w:val="16"/>
-                <w:lang w:val="en-GB"/>
-              </w:rPr>
-              <w:t>myfunction</w:t>
-            </w:r>
-            <w:proofErr w:type="spellEnd"/>
-            <w:r>
-              <w:rPr>
-                <w:sz w:val="16"/>
-                <w:szCs w:val="16"/>
-                <w:lang w:val="en-GB"/>
-              </w:rPr>
-              <w:t xml:space="preserve"> </w:t>
-            </w:r>
-            <w:proofErr w:type="gramStart"/>
-            <w:r>
-              <w:rPr>
-                <w:sz w:val="16"/>
-                <w:szCs w:val="16"/>
-                <w:lang w:val="en-GB"/>
-              </w:rPr>
-              <w:t>{ …</w:t>
-            </w:r>
-            <w:proofErr w:type="gramEnd"/>
-            <w:r>
-              <w:rPr>
-                <w:sz w:val="16"/>
-                <w:szCs w:val="16"/>
-                <w:lang w:val="en-GB"/>
-              </w:rPr>
-              <w:t xml:space="preserve"> }</w:t>
-            </w:r>
-          </w:p>
-          <w:p>
-            <w:pPr>
-              <w:cnfStyle w:val="000000100000" w:firstRow="0" w:lastRow="0" w:firstColumn="0" w:lastColumn="0" w:oddVBand="0" w:evenVBand="0" w:oddHBand="1" w:evenHBand="0" w:firstRowFirstColumn="0" w:firstRowLastColumn="0" w:lastRowFirstColumn="0" w:lastRowLastColumn="0"/>
-              <w:rPr>
-                <w:i/>
-                <w:iCs/>
-                <w:sz w:val="16"/>
-                <w:szCs w:val="16"/>
-                <w:lang w:val="en-GB"/>
-              </w:rPr>
-            </w:pPr>
-            <w:r>
-              <w:rPr>
-                <w:i/>
-                <w:iCs/>
-                <w:sz w:val="16"/>
-                <w:szCs w:val="16"/>
-                <w:lang w:val="en-GB"/>
-              </w:rPr>
-              <w:t>or</w:t>
-            </w:r>
-          </w:p>
-          <w:p>
-            <w:pPr>
-              <w:cnfStyle w:val="000000100000" w:firstRow="0" w:lastRow="0" w:firstColumn="0" w:lastColumn="0" w:oddVBand="0" w:evenVBand="0" w:oddHBand="1" w:evenHBand="0" w:firstRowFirstColumn="0" w:firstRowLastColumn="0" w:lastRowFirstColumn="0" w:lastRowLastColumn="0"/>
-              <w:rPr>
-                <w:sz w:val="16"/>
-                <w:szCs w:val="16"/>
-                <w:lang w:val="en-GB"/>
-              </w:rPr>
-            </w:pPr>
-            <w:proofErr w:type="spellStart"/>
-            <w:r>
-              <w:rPr>
-                <w:sz w:val="16"/>
-                <w:szCs w:val="16"/>
-                <w:lang w:val="en-GB"/>
-              </w:rPr>
-              <w:t>myfunction</w:t>
-            </w:r>
-            <w:proofErr w:type="spellEnd"/>
-            <w:r>
-              <w:rPr>
-                <w:sz w:val="16"/>
-                <w:szCs w:val="16"/>
-                <w:lang w:val="en-GB"/>
-              </w:rPr>
-              <w:t xml:space="preserve"> </w:t>
-            </w:r>
-            <w:proofErr w:type="gramStart"/>
-            <w:r>
-              <w:rPr>
-                <w:sz w:val="16"/>
-                <w:szCs w:val="16"/>
-                <w:lang w:val="en-GB"/>
-              </w:rPr>
-              <w:t>( )</w:t>
-            </w:r>
-            <w:proofErr w:type="gramEnd"/>
-            <w:r>
-              <w:rPr>
-                <w:sz w:val="16"/>
-                <w:szCs w:val="16"/>
-                <w:lang w:val="en-GB"/>
-              </w:rPr>
-              <w:t xml:space="preserve"> { … }</w:t>
-            </w:r>
-          </w:p>
-        </w:tc>
-      </w:tr>
-      <w:tr>
-        <w:tc>
-          <w:tcPr>
-            <w:cnfStyle w:val="001000000000" w:firstRow="0" w:lastRow="0" w:firstColumn="1" w:lastColumn="0" w:oddVBand="0" w:evenVBand="0" w:oddHBand="0" w:evenHBand="0" w:firstRowFirstColumn="0" w:firstRowLastColumn="0" w:lastRowFirstColumn="0" w:lastRowLastColumn="0"/>
-            <w:tcW w:w="1129" w:type="dxa"/>
-            <w:tcBorders>
-              <w:right w:val="single" w:sz="4" w:space="0" w:color="000000" w:themeColor="text1"/>
-            </w:tcBorders>
-          </w:tcPr>
-          <w:p>
-            <w:pPr>
-              <w:rPr>
-                <w:sz w:val="16"/>
-                <w:szCs w:val="16"/>
-                <w:lang w:val="en-GB"/>
-              </w:rPr>
-            </w:pPr>
-            <w:r>
-              <w:rPr>
-                <w:sz w:val="16"/>
-                <w:szCs w:val="16"/>
-                <w:lang w:val="en-GB"/>
-              </w:rPr>
-              <w:t>call</w:t>
-            </w:r>
-          </w:p>
-        </w:tc>
-        <w:tc>
-          <w:tcPr>
-            <w:tcW w:w="1877" w:type="dxa"/>
+              <w:t>If x runs, then run y</w:t>
+            </w:r>
+          </w:p>
+        </w:tc>
+      </w:tr>
+      <w:tr>
+        <w:tc>
+          <w:tcPr>
+            <w:cnfStyle w:val="001000000000" w:firstRow="0" w:lastRow="0" w:firstColumn="1" w:lastColumn="0" w:oddVBand="0" w:evenVBand="0" w:oddHBand="0" w:evenHBand="0" w:firstRowFirstColumn="0" w:firstRowLastColumn="0" w:lastRowFirstColumn="0" w:lastRowLastColumn="0"/>
+            <w:tcW w:w="1271" w:type="dxa"/>
+            <w:tcBorders>
+              <w:right w:val="single" w:sz="4" w:space="0" w:color="000000" w:themeColor="text1"/>
+            </w:tcBorders>
+          </w:tcPr>
+          <w:p>
+            <w:pPr>
+              <w:rPr>
+                <w:sz w:val="16"/>
+                <w:szCs w:val="16"/>
+                <w:lang w:val="en-GB"/>
+              </w:rPr>
+            </w:pPr>
+            <w:r>
+              <w:rPr>
+                <w:sz w:val="16"/>
+                <w:szCs w:val="16"/>
+                <w:lang w:val="en-GB"/>
+              </w:rPr>
+              <w:t>x || y</w:t>
+            </w:r>
+          </w:p>
+        </w:tc>
+        <w:tc>
+          <w:tcPr>
+            <w:tcW w:w="2126" w:type="dxa"/>
             <w:tcBorders>
               <w:left w:val="single" w:sz="4" w:space="0" w:color="000000" w:themeColor="text1"/>
             </w:tcBorders>
@@ -2781,23 +3029,13 @@
                 <w:lang w:val="en-GB"/>
               </w:rPr>
             </w:pPr>
-            <w:proofErr w:type="spellStart"/>
-            <w:r>
-              <w:rPr>
-                <w:sz w:val="16"/>
-                <w:szCs w:val="16"/>
-                <w:lang w:val="en-GB"/>
-              </w:rPr>
-              <w:t>myfunction</w:t>
-            </w:r>
-            <w:proofErr w:type="spellEnd"/>
-            <w:r>
-              <w:rPr>
-                <w:sz w:val="16"/>
-                <w:szCs w:val="16"/>
-                <w:lang w:val="en-GB"/>
-              </w:rPr>
-              <w:t xml:space="preserve"> arg1 arg2 …</w:t>
+            <w:r>
+              <w:rPr>
+                <w:sz w:val="16"/>
+                <w:szCs w:val="16"/>
+                <w:lang w:val="en-GB"/>
+              </w:rPr>
+              <w:t>If x fails, then run y</w:t>
             </w:r>
           </w:p>
         </w:tc>
@@ -2809,32 +3047,32 @@
         <w:tc>
           <w:tcPr>
             <w:cnfStyle w:val="001000000000" w:firstRow="0" w:lastRow="0" w:firstColumn="1" w:lastColumn="0" w:oddVBand="0" w:evenVBand="0" w:oddHBand="0" w:evenHBand="0" w:firstRowFirstColumn="0" w:firstRowLastColumn="0" w:lastRowFirstColumn="0" w:lastRowLastColumn="0"/>
-            <w:tcW w:w="1129" w:type="dxa"/>
-            <w:tcBorders>
-              <w:right w:val="single" w:sz="4" w:space="0" w:color="000000" w:themeColor="text1"/>
-            </w:tcBorders>
-          </w:tcPr>
-          <w:p>
-            <w:pPr>
-              <w:rPr>
-                <w:sz w:val="16"/>
-                <w:szCs w:val="16"/>
-                <w:lang w:val="en-GB"/>
-              </w:rPr>
-            </w:pPr>
-            <w:r>
-              <w:rPr>
-                <w:sz w:val="16"/>
-                <w:szCs w:val="16"/>
-                <w:lang w:val="en-GB"/>
-              </w:rPr>
-              <w:t>keywords</w:t>
-            </w:r>
-          </w:p>
-        </w:tc>
-        <w:tc>
-          <w:tcPr>
-            <w:tcW w:w="1877" w:type="dxa"/>
+            <w:tcW w:w="1271" w:type="dxa"/>
+            <w:tcBorders>
+              <w:right w:val="single" w:sz="4" w:space="0" w:color="000000" w:themeColor="text1"/>
+            </w:tcBorders>
+          </w:tcPr>
+          <w:p>
+            <w:pPr>
+              <w:rPr>
+                <w:sz w:val="16"/>
+                <w:szCs w:val="16"/>
+                <w:lang w:val="en-GB"/>
+              </w:rPr>
+            </w:pPr>
+            <w:r>
+              <w:rPr>
+                <w:sz w:val="16"/>
+                <w:szCs w:val="16"/>
+                <w:lang w:val="en-GB"/>
+              </w:rPr>
+              <w:t>x -a y</w:t>
+            </w:r>
+          </w:p>
+        </w:tc>
+        <w:tc>
+          <w:tcPr>
+            <w:tcW w:w="2126" w:type="dxa"/>
             <w:tcBorders>
               <w:left w:val="single" w:sz="4" w:space="0" w:color="000000" w:themeColor="text1"/>
             </w:tcBorders>
@@ -2854,7 +3092,1141 @@
                 <w:szCs w:val="16"/>
                 <w:lang w:val="en-GB"/>
               </w:rPr>
-              <w:t>local – limit var scope</w:t>
+              <w:t>x AND y</w:t>
+            </w:r>
+          </w:p>
+        </w:tc>
+      </w:tr>
+      <w:tr>
+        <w:tc>
+          <w:tcPr>
+            <w:cnfStyle w:val="001000000000" w:firstRow="0" w:lastRow="0" w:firstColumn="1" w:lastColumn="0" w:oddVBand="0" w:evenVBand="0" w:oddHBand="0" w:evenHBand="0" w:firstRowFirstColumn="0" w:firstRowLastColumn="0" w:lastRowFirstColumn="0" w:lastRowLastColumn="0"/>
+            <w:tcW w:w="1271" w:type="dxa"/>
+            <w:tcBorders>
+              <w:right w:val="single" w:sz="4" w:space="0" w:color="000000" w:themeColor="text1"/>
+            </w:tcBorders>
+          </w:tcPr>
+          <w:p>
+            <w:pPr>
+              <w:rPr>
+                <w:sz w:val="16"/>
+                <w:szCs w:val="16"/>
+                <w:lang w:val="en-GB"/>
+              </w:rPr>
+            </w:pPr>
+            <w:r>
+              <w:rPr>
+                <w:sz w:val="16"/>
+                <w:szCs w:val="16"/>
+                <w:lang w:val="en-GB"/>
+              </w:rPr>
+              <w:t>x -o y</w:t>
+            </w:r>
+          </w:p>
+        </w:tc>
+        <w:tc>
+          <w:tcPr>
+            <w:tcW w:w="2126" w:type="dxa"/>
+            <w:tcBorders>
+              <w:left w:val="single" w:sz="4" w:space="0" w:color="000000" w:themeColor="text1"/>
+            </w:tcBorders>
+          </w:tcPr>
+          <w:p>
+            <w:pPr>
+              <w:cnfStyle w:val="000000000000" w:firstRow="0" w:lastRow="0" w:firstColumn="0" w:lastColumn="0" w:oddVBand="0" w:evenVBand="0" w:oddHBand="0" w:evenHBand="0" w:firstRowFirstColumn="0" w:firstRowLastColumn="0" w:lastRowFirstColumn="0" w:lastRowLastColumn="0"/>
+              <w:rPr>
+                <w:sz w:val="16"/>
+                <w:szCs w:val="16"/>
+                <w:lang w:val="en-GB"/>
+              </w:rPr>
+            </w:pPr>
+            <w:r>
+              <w:rPr>
+                <w:sz w:val="16"/>
+                <w:szCs w:val="16"/>
+                <w:lang w:val="en-GB"/>
+              </w:rPr>
+              <w:t>x OR y</w:t>
+            </w:r>
+          </w:p>
+        </w:tc>
+      </w:tr>
+      <w:tr>
+        <w:trPr>
+          <w:cnfStyle w:val="000000100000" w:firstRow="0" w:lastRow="0" w:firstColumn="0" w:lastColumn="0" w:oddVBand="0" w:evenVBand="0" w:oddHBand="1" w:evenHBand="0" w:firstRowFirstColumn="0" w:firstRowLastColumn="0" w:lastRowFirstColumn="0" w:lastRowLastColumn="0"/>
+        </w:trPr>
+        <w:tc>
+          <w:tcPr>
+            <w:cnfStyle w:val="001000000000" w:firstRow="0" w:lastRow="0" w:firstColumn="1" w:lastColumn="0" w:oddVBand="0" w:evenVBand="0" w:oddHBand="0" w:evenHBand="0" w:firstRowFirstColumn="0" w:firstRowLastColumn="0" w:lastRowFirstColumn="0" w:lastRowLastColumn="0"/>
+            <w:tcW w:w="1271" w:type="dxa"/>
+            <w:tcBorders>
+              <w:right w:val="single" w:sz="4" w:space="0" w:color="000000" w:themeColor="text1"/>
+            </w:tcBorders>
+          </w:tcPr>
+          <w:p>
+            <w:pPr>
+              <w:rPr>
+                <w:sz w:val="16"/>
+                <w:szCs w:val="16"/>
+                <w:lang w:val="fr-FR"/>
+              </w:rPr>
+            </w:pPr>
+            <w:r>
+              <w:rPr>
+                <w:sz w:val="16"/>
+                <w:szCs w:val="16"/>
+                <w:lang w:val="fr-FR"/>
+              </w:rPr>
+              <w:t>-</w:t>
+            </w:r>
+            <w:proofErr w:type="spellStart"/>
+            <w:r>
+              <w:rPr>
+                <w:sz w:val="16"/>
+                <w:szCs w:val="16"/>
+                <w:lang w:val="fr-FR"/>
+              </w:rPr>
+              <w:t>lt</w:t>
+            </w:r>
+            <w:proofErr w:type="spellEnd"/>
+            <w:r>
+              <w:rPr>
+                <w:sz w:val="16"/>
+                <w:szCs w:val="16"/>
+                <w:lang w:val="fr-FR"/>
+              </w:rPr>
+              <w:t>, -le, -eq, -gt, -</w:t>
+            </w:r>
+            <w:proofErr w:type="spellStart"/>
+            <w:r>
+              <w:rPr>
+                <w:sz w:val="16"/>
+                <w:szCs w:val="16"/>
+                <w:lang w:val="fr-FR"/>
+              </w:rPr>
+              <w:t>ge</w:t>
+            </w:r>
+            <w:proofErr w:type="spellEnd"/>
+            <w:r>
+              <w:rPr>
+                <w:sz w:val="16"/>
+                <w:szCs w:val="16"/>
+                <w:lang w:val="fr-FR"/>
+              </w:rPr>
+              <w:t>, -ne</w:t>
+            </w:r>
+          </w:p>
+        </w:tc>
+        <w:tc>
+          <w:tcPr>
+            <w:tcW w:w="2126" w:type="dxa"/>
+            <w:tcBorders>
+              <w:left w:val="single" w:sz="4" w:space="0" w:color="000000" w:themeColor="text1"/>
+            </w:tcBorders>
+          </w:tcPr>
+          <w:p>
+            <w:pPr>
+              <w:cnfStyle w:val="000000100000" w:firstRow="0" w:lastRow="0" w:firstColumn="0" w:lastColumn="0" w:oddVBand="0" w:evenVBand="0" w:oddHBand="1" w:evenHBand="0" w:firstRowFirstColumn="0" w:firstRowLastColumn="0" w:lastRowFirstColumn="0" w:lastRowLastColumn="0"/>
+              <w:rPr>
+                <w:sz w:val="16"/>
+                <w:szCs w:val="16"/>
+                <w:lang w:val="fr-FR"/>
+              </w:rPr>
+            </w:pPr>
+            <w:r>
+              <w:rPr>
+                <w:sz w:val="16"/>
+                <w:szCs w:val="16"/>
+                <w:lang w:val="fr-FR"/>
+              </w:rPr>
+              <w:t xml:space="preserve">Integer </w:t>
+            </w:r>
+            <w:proofErr w:type="spellStart"/>
+            <w:r>
+              <w:rPr>
+                <w:sz w:val="16"/>
+                <w:szCs w:val="16"/>
+                <w:lang w:val="fr-FR"/>
+              </w:rPr>
+              <w:t>comparisons</w:t>
+            </w:r>
+            <w:proofErr w:type="spellEnd"/>
+          </w:p>
+        </w:tc>
+      </w:tr>
+      <w:tr>
+        <w:tc>
+          <w:tcPr>
+            <w:cnfStyle w:val="001000000000" w:firstRow="0" w:lastRow="0" w:firstColumn="1" w:lastColumn="0" w:oddVBand="0" w:evenVBand="0" w:oddHBand="0" w:evenHBand="0" w:firstRowFirstColumn="0" w:firstRowLastColumn="0" w:lastRowFirstColumn="0" w:lastRowLastColumn="0"/>
+            <w:tcW w:w="1271" w:type="dxa"/>
+            <w:tcBorders>
+              <w:right w:val="single" w:sz="4" w:space="0" w:color="000000" w:themeColor="text1"/>
+            </w:tcBorders>
+          </w:tcPr>
+          <w:p>
+            <w:pPr>
+              <w:rPr>
+                <w:sz w:val="16"/>
+                <w:szCs w:val="16"/>
+                <w:lang w:val="fr-FR"/>
+              </w:rPr>
+            </w:pPr>
+            <w:r>
+              <w:rPr>
+                <w:sz w:val="16"/>
+                <w:szCs w:val="16"/>
+                <w:lang w:val="fr-FR"/>
+              </w:rPr>
+              <w:t>=, !=, &lt;, &gt;</w:t>
+            </w:r>
+          </w:p>
+        </w:tc>
+        <w:tc>
+          <w:tcPr>
+            <w:tcW w:w="2126" w:type="dxa"/>
+            <w:tcBorders>
+              <w:left w:val="single" w:sz="4" w:space="0" w:color="000000" w:themeColor="text1"/>
+            </w:tcBorders>
+          </w:tcPr>
+          <w:p>
+            <w:pPr>
+              <w:cnfStyle w:val="000000000000" w:firstRow="0" w:lastRow="0" w:firstColumn="0" w:lastColumn="0" w:oddVBand="0" w:evenVBand="0" w:oddHBand="0" w:evenHBand="0" w:firstRowFirstColumn="0" w:firstRowLastColumn="0" w:lastRowFirstColumn="0" w:lastRowLastColumn="0"/>
+              <w:rPr>
+                <w:sz w:val="16"/>
+                <w:szCs w:val="16"/>
+                <w:lang w:val="fr-FR"/>
+              </w:rPr>
+            </w:pPr>
+            <w:r>
+              <w:rPr>
+                <w:sz w:val="16"/>
+                <w:szCs w:val="16"/>
+                <w:lang w:val="fr-FR"/>
+              </w:rPr>
+              <w:t xml:space="preserve">String </w:t>
+            </w:r>
+            <w:proofErr w:type="spellStart"/>
+            <w:r>
+              <w:rPr>
+                <w:sz w:val="16"/>
+                <w:szCs w:val="16"/>
+                <w:lang w:val="fr-FR"/>
+              </w:rPr>
+              <w:t>comparisons</w:t>
+            </w:r>
+            <w:proofErr w:type="spellEnd"/>
+          </w:p>
+        </w:tc>
+      </w:tr>
+      <w:tr>
+        <w:trPr>
+          <w:cnfStyle w:val="000000100000" w:firstRow="0" w:lastRow="0" w:firstColumn="0" w:lastColumn="0" w:oddVBand="0" w:evenVBand="0" w:oddHBand="1" w:evenHBand="0" w:firstRowFirstColumn="0" w:firstRowLastColumn="0" w:lastRowFirstColumn="0" w:lastRowLastColumn="0"/>
+        </w:trPr>
+        <w:tc>
+          <w:tcPr>
+            <w:cnfStyle w:val="001000000000" w:firstRow="0" w:lastRow="0" w:firstColumn="1" w:lastColumn="0" w:oddVBand="0" w:evenVBand="0" w:oddHBand="0" w:evenHBand="0" w:firstRowFirstColumn="0" w:firstRowLastColumn="0" w:lastRowFirstColumn="0" w:lastRowLastColumn="0"/>
+            <w:tcW w:w="1271" w:type="dxa"/>
+            <w:tcBorders>
+              <w:right w:val="single" w:sz="4" w:space="0" w:color="000000" w:themeColor="text1"/>
+            </w:tcBorders>
+          </w:tcPr>
+          <w:p>
+            <w:pPr>
+              <w:rPr>
+                <w:sz w:val="16"/>
+                <w:szCs w:val="16"/>
+                <w:lang w:val="fr-FR"/>
+              </w:rPr>
+            </w:pPr>
+            <w:r>
+              <w:rPr>
+                <w:sz w:val="16"/>
+                <w:szCs w:val="16"/>
+                <w:lang w:val="fr-FR"/>
+              </w:rPr>
+              <w:t>-n str1</w:t>
+            </w:r>
+          </w:p>
+        </w:tc>
+        <w:tc>
+          <w:tcPr>
+            <w:tcW w:w="2126" w:type="dxa"/>
+            <w:tcBorders>
+              <w:left w:val="single" w:sz="4" w:space="0" w:color="000000" w:themeColor="text1"/>
+            </w:tcBorders>
+          </w:tcPr>
+          <w:p>
+            <w:pPr>
+              <w:cnfStyle w:val="000000100000" w:firstRow="0" w:lastRow="0" w:firstColumn="0" w:lastColumn="0" w:oddVBand="0" w:evenVBand="0" w:oddHBand="1" w:evenHBand="0" w:firstRowFirstColumn="0" w:firstRowLastColumn="0" w:lastRowFirstColumn="0" w:lastRowLastColumn="0"/>
+              <w:rPr>
+                <w:sz w:val="16"/>
+                <w:szCs w:val="16"/>
+                <w:lang w:val="fr-FR"/>
+              </w:rPr>
+            </w:pPr>
+            <w:proofErr w:type="gramStart"/>
+            <w:r>
+              <w:rPr>
+                <w:sz w:val="16"/>
+                <w:szCs w:val="16"/>
+                <w:lang w:val="fr-FR"/>
+              </w:rPr>
+              <w:t>str</w:t>
+            </w:r>
+            <w:proofErr w:type="gramEnd"/>
+            <w:r>
+              <w:rPr>
+                <w:sz w:val="16"/>
+                <w:szCs w:val="16"/>
+                <w:lang w:val="fr-FR"/>
+              </w:rPr>
+              <w:t xml:space="preserve">1 has </w:t>
+            </w:r>
+            <w:proofErr w:type="spellStart"/>
+            <w:r>
+              <w:rPr>
+                <w:sz w:val="16"/>
+                <w:szCs w:val="16"/>
+                <w:lang w:val="fr-FR"/>
+              </w:rPr>
+              <w:t>length</w:t>
+            </w:r>
+            <w:proofErr w:type="spellEnd"/>
+            <w:r>
+              <w:rPr>
+                <w:sz w:val="16"/>
+                <w:szCs w:val="16"/>
+                <w:lang w:val="fr-FR"/>
+              </w:rPr>
+              <w:t xml:space="preserve"> &gt; 0 (</w:t>
+            </w:r>
+            <w:proofErr w:type="spellStart"/>
+            <w:r>
+              <w:rPr>
+                <w:sz w:val="16"/>
+                <w:szCs w:val="16"/>
+                <w:lang w:val="fr-FR"/>
+              </w:rPr>
+              <w:t>nonzero</w:t>
+            </w:r>
+            <w:proofErr w:type="spellEnd"/>
+            <w:r>
+              <w:rPr>
+                <w:sz w:val="16"/>
+                <w:szCs w:val="16"/>
+                <w:lang w:val="fr-FR"/>
+              </w:rPr>
+              <w:t>)</w:t>
+            </w:r>
+          </w:p>
+        </w:tc>
+      </w:tr>
+      <w:tr>
+        <w:tc>
+          <w:tcPr>
+            <w:cnfStyle w:val="001000000000" w:firstRow="0" w:lastRow="0" w:firstColumn="1" w:lastColumn="0" w:oddVBand="0" w:evenVBand="0" w:oddHBand="0" w:evenHBand="0" w:firstRowFirstColumn="0" w:firstRowLastColumn="0" w:lastRowFirstColumn="0" w:lastRowLastColumn="0"/>
+            <w:tcW w:w="1271" w:type="dxa"/>
+            <w:tcBorders>
+              <w:right w:val="single" w:sz="4" w:space="0" w:color="000000" w:themeColor="text1"/>
+            </w:tcBorders>
+          </w:tcPr>
+          <w:p>
+            <w:pPr>
+              <w:rPr>
+                <w:sz w:val="16"/>
+                <w:szCs w:val="16"/>
+                <w:lang w:val="fr-FR"/>
+              </w:rPr>
+            </w:pPr>
+            <w:r>
+              <w:rPr>
+                <w:sz w:val="16"/>
+                <w:szCs w:val="16"/>
+                <w:lang w:val="fr-FR"/>
+              </w:rPr>
+              <w:t>-z str1</w:t>
+            </w:r>
+          </w:p>
+        </w:tc>
+        <w:tc>
+          <w:tcPr>
+            <w:tcW w:w="2126" w:type="dxa"/>
+            <w:tcBorders>
+              <w:left w:val="single" w:sz="4" w:space="0" w:color="000000" w:themeColor="text1"/>
+            </w:tcBorders>
+          </w:tcPr>
+          <w:p>
+            <w:pPr>
+              <w:cnfStyle w:val="000000000000" w:firstRow="0" w:lastRow="0" w:firstColumn="0" w:lastColumn="0" w:oddVBand="0" w:evenVBand="0" w:oddHBand="0" w:evenHBand="0" w:firstRowFirstColumn="0" w:firstRowLastColumn="0" w:lastRowFirstColumn="0" w:lastRowLastColumn="0"/>
+              <w:rPr>
+                <w:sz w:val="16"/>
+                <w:szCs w:val="16"/>
+                <w:lang w:val="fr-FR"/>
+              </w:rPr>
+            </w:pPr>
+            <w:proofErr w:type="gramStart"/>
+            <w:r>
+              <w:rPr>
+                <w:sz w:val="16"/>
+                <w:szCs w:val="16"/>
+                <w:lang w:val="fr-FR"/>
+              </w:rPr>
+              <w:t>str</w:t>
+            </w:r>
+            <w:proofErr w:type="gramEnd"/>
+            <w:r>
+              <w:rPr>
+                <w:sz w:val="16"/>
+                <w:szCs w:val="16"/>
+                <w:lang w:val="fr-FR"/>
+              </w:rPr>
+              <w:t xml:space="preserve">1 has </w:t>
+            </w:r>
+            <w:proofErr w:type="spellStart"/>
+            <w:r>
+              <w:rPr>
+                <w:sz w:val="16"/>
+                <w:szCs w:val="16"/>
+                <w:lang w:val="fr-FR"/>
+              </w:rPr>
+              <w:t>length</w:t>
+            </w:r>
+            <w:proofErr w:type="spellEnd"/>
+            <w:r>
+              <w:rPr>
+                <w:sz w:val="16"/>
+                <w:szCs w:val="16"/>
+                <w:lang w:val="fr-FR"/>
+              </w:rPr>
+              <w:t xml:space="preserve"> 0 (</w:t>
+            </w:r>
+            <w:proofErr w:type="spellStart"/>
+            <w:r>
+              <w:rPr>
+                <w:sz w:val="16"/>
+                <w:szCs w:val="16"/>
+                <w:lang w:val="fr-FR"/>
+              </w:rPr>
+              <w:t>zero</w:t>
+            </w:r>
+            <w:proofErr w:type="spellEnd"/>
+            <w:r>
+              <w:rPr>
+                <w:sz w:val="16"/>
+                <w:szCs w:val="16"/>
+                <w:lang w:val="fr-FR"/>
+              </w:rPr>
+              <w:t>)</w:t>
+            </w:r>
+          </w:p>
+        </w:tc>
+      </w:tr>
+      <w:tr>
+        <w:trPr>
+          <w:cnfStyle w:val="000000100000" w:firstRow="0" w:lastRow="0" w:firstColumn="0" w:lastColumn="0" w:oddVBand="0" w:evenVBand="0" w:oddHBand="1" w:evenHBand="0" w:firstRowFirstColumn="0" w:firstRowLastColumn="0" w:lastRowFirstColumn="0" w:lastRowLastColumn="0"/>
+        </w:trPr>
+        <w:tc>
+          <w:tcPr>
+            <w:cnfStyle w:val="001000000000" w:firstRow="0" w:lastRow="0" w:firstColumn="1" w:lastColumn="0" w:oddVBand="0" w:evenVBand="0" w:oddHBand="0" w:evenHBand="0" w:firstRowFirstColumn="0" w:firstRowLastColumn="0" w:lastRowFirstColumn="0" w:lastRowLastColumn="0"/>
+            <w:tcW w:w="1271" w:type="dxa"/>
+            <w:tcBorders>
+              <w:right w:val="single" w:sz="4" w:space="0" w:color="000000" w:themeColor="text1"/>
+            </w:tcBorders>
+          </w:tcPr>
+          <w:p>
+            <w:pPr>
+              <w:rPr>
+                <w:sz w:val="16"/>
+                <w:szCs w:val="16"/>
+                <w:lang w:val="fr-FR"/>
+              </w:rPr>
+            </w:pPr>
+            <w:r>
+              <w:rPr>
+                <w:sz w:val="16"/>
+                <w:szCs w:val="16"/>
+                <w:lang w:val="fr-FR"/>
+              </w:rPr>
+              <w:t>-d file</w:t>
+            </w:r>
+          </w:p>
+        </w:tc>
+        <w:tc>
+          <w:tcPr>
+            <w:tcW w:w="2126" w:type="dxa"/>
+            <w:tcBorders>
+              <w:left w:val="single" w:sz="4" w:space="0" w:color="000000" w:themeColor="text1"/>
+            </w:tcBorders>
+          </w:tcPr>
+          <w:p>
+            <w:pPr>
+              <w:cnfStyle w:val="000000100000" w:firstRow="0" w:lastRow="0" w:firstColumn="0" w:lastColumn="0" w:oddVBand="0" w:evenVBand="0" w:oddHBand="1" w:evenHBand="0" w:firstRowFirstColumn="0" w:firstRowLastColumn="0" w:lastRowFirstColumn="0" w:lastRowLastColumn="0"/>
+              <w:rPr>
+                <w:sz w:val="16"/>
+                <w:szCs w:val="16"/>
+                <w:lang w:val="en-GB"/>
+              </w:rPr>
+            </w:pPr>
+            <w:r>
+              <w:rPr>
+                <w:sz w:val="16"/>
+                <w:szCs w:val="16"/>
+                <w:lang w:val="en-GB"/>
+              </w:rPr>
+              <w:t>F</w:t>
+            </w:r>
+            <w:r>
+              <w:rPr>
+                <w:sz w:val="16"/>
+                <w:szCs w:val="16"/>
+                <w:lang w:val="en-GB"/>
+              </w:rPr>
+              <w:t>ile exists and is a</w:t>
+            </w:r>
+            <w:r>
+              <w:rPr>
+                <w:sz w:val="16"/>
+                <w:szCs w:val="16"/>
+                <w:lang w:val="en-GB"/>
+              </w:rPr>
+              <w:t xml:space="preserve"> directory</w:t>
+            </w:r>
+          </w:p>
+        </w:tc>
+      </w:tr>
+      <w:tr>
+        <w:tc>
+          <w:tcPr>
+            <w:cnfStyle w:val="001000000000" w:firstRow="0" w:lastRow="0" w:firstColumn="1" w:lastColumn="0" w:oddVBand="0" w:evenVBand="0" w:oddHBand="0" w:evenHBand="0" w:firstRowFirstColumn="0" w:firstRowLastColumn="0" w:lastRowFirstColumn="0" w:lastRowLastColumn="0"/>
+            <w:tcW w:w="1271" w:type="dxa"/>
+            <w:tcBorders>
+              <w:right w:val="single" w:sz="4" w:space="0" w:color="000000" w:themeColor="text1"/>
+            </w:tcBorders>
+          </w:tcPr>
+          <w:p>
+            <w:pPr>
+              <w:rPr>
+                <w:sz w:val="16"/>
+                <w:szCs w:val="16"/>
+                <w:lang w:val="fr-FR"/>
+              </w:rPr>
+            </w:pPr>
+            <w:r>
+              <w:rPr>
+                <w:sz w:val="16"/>
+                <w:szCs w:val="16"/>
+                <w:lang w:val="fr-FR"/>
+              </w:rPr>
+              <w:t>-e file</w:t>
+            </w:r>
+          </w:p>
+        </w:tc>
+        <w:tc>
+          <w:tcPr>
+            <w:tcW w:w="2126" w:type="dxa"/>
+            <w:tcBorders>
+              <w:left w:val="single" w:sz="4" w:space="0" w:color="000000" w:themeColor="text1"/>
+            </w:tcBorders>
+          </w:tcPr>
+          <w:p>
+            <w:pPr>
+              <w:cnfStyle w:val="000000000000" w:firstRow="0" w:lastRow="0" w:firstColumn="0" w:lastColumn="0" w:oddVBand="0" w:evenVBand="0" w:oddHBand="0" w:evenHBand="0" w:firstRowFirstColumn="0" w:firstRowLastColumn="0" w:lastRowFirstColumn="0" w:lastRowLastColumn="0"/>
+              <w:rPr>
+                <w:sz w:val="16"/>
+                <w:szCs w:val="16"/>
+                <w:lang w:val="en-GB"/>
+              </w:rPr>
+            </w:pPr>
+            <w:r>
+              <w:rPr>
+                <w:sz w:val="16"/>
+                <w:szCs w:val="16"/>
+                <w:lang w:val="en-GB"/>
+              </w:rPr>
+              <w:t>File exists</w:t>
+            </w:r>
+          </w:p>
+        </w:tc>
+      </w:tr>
+      <w:tr>
+        <w:trPr>
+          <w:cnfStyle w:val="000000100000" w:firstRow="0" w:lastRow="0" w:firstColumn="0" w:lastColumn="0" w:oddVBand="0" w:evenVBand="0" w:oddHBand="1" w:evenHBand="0" w:firstRowFirstColumn="0" w:firstRowLastColumn="0" w:lastRowFirstColumn="0" w:lastRowLastColumn="0"/>
+        </w:trPr>
+        <w:tc>
+          <w:tcPr>
+            <w:cnfStyle w:val="001000000000" w:firstRow="0" w:lastRow="0" w:firstColumn="1" w:lastColumn="0" w:oddVBand="0" w:evenVBand="0" w:oddHBand="0" w:evenHBand="0" w:firstRowFirstColumn="0" w:firstRowLastColumn="0" w:lastRowFirstColumn="0" w:lastRowLastColumn="0"/>
+            <w:tcW w:w="1271" w:type="dxa"/>
+            <w:tcBorders>
+              <w:right w:val="single" w:sz="4" w:space="0" w:color="000000" w:themeColor="text1"/>
+            </w:tcBorders>
+          </w:tcPr>
+          <w:p>
+            <w:pPr>
+              <w:rPr>
+                <w:sz w:val="16"/>
+                <w:szCs w:val="16"/>
+                <w:lang w:val="fr-FR"/>
+              </w:rPr>
+            </w:pPr>
+            <w:r>
+              <w:rPr>
+                <w:sz w:val="16"/>
+                <w:szCs w:val="16"/>
+                <w:lang w:val="fr-FR"/>
+              </w:rPr>
+              <w:t>-f file</w:t>
+            </w:r>
+          </w:p>
+        </w:tc>
+        <w:tc>
+          <w:tcPr>
+            <w:tcW w:w="2126" w:type="dxa"/>
+            <w:tcBorders>
+              <w:left w:val="single" w:sz="4" w:space="0" w:color="000000" w:themeColor="text1"/>
+            </w:tcBorders>
+          </w:tcPr>
+          <w:p>
+            <w:pPr>
+              <w:cnfStyle w:val="000000100000" w:firstRow="0" w:lastRow="0" w:firstColumn="0" w:lastColumn="0" w:oddVBand="0" w:evenVBand="0" w:oddHBand="1" w:evenHBand="0" w:firstRowFirstColumn="0" w:firstRowLastColumn="0" w:lastRowFirstColumn="0" w:lastRowLastColumn="0"/>
+              <w:rPr>
+                <w:sz w:val="16"/>
+                <w:szCs w:val="16"/>
+                <w:lang w:val="en-GB"/>
+              </w:rPr>
+            </w:pPr>
+            <w:r>
+              <w:rPr>
+                <w:sz w:val="16"/>
+                <w:szCs w:val="16"/>
+                <w:lang w:val="en-GB"/>
+              </w:rPr>
+              <w:t>File exists and is a regular file</w:t>
+            </w:r>
+          </w:p>
+        </w:tc>
+      </w:tr>
+      <w:tr>
+        <w:tc>
+          <w:tcPr>
+            <w:cnfStyle w:val="001000000000" w:firstRow="0" w:lastRow="0" w:firstColumn="1" w:lastColumn="0" w:oddVBand="0" w:evenVBand="0" w:oddHBand="0" w:evenHBand="0" w:firstRowFirstColumn="0" w:firstRowLastColumn="0" w:lastRowFirstColumn="0" w:lastRowLastColumn="0"/>
+            <w:tcW w:w="1271" w:type="dxa"/>
+            <w:tcBorders>
+              <w:right w:val="single" w:sz="4" w:space="0" w:color="000000" w:themeColor="text1"/>
+            </w:tcBorders>
+          </w:tcPr>
+          <w:p>
+            <w:pPr>
+              <w:rPr>
+                <w:sz w:val="16"/>
+                <w:szCs w:val="16"/>
+                <w:lang w:val="fr-FR"/>
+              </w:rPr>
+            </w:pPr>
+            <w:r>
+              <w:rPr>
+                <w:sz w:val="16"/>
+                <w:szCs w:val="16"/>
+                <w:lang w:val="fr-FR"/>
+              </w:rPr>
+              <w:t>-r file</w:t>
+            </w:r>
+          </w:p>
+        </w:tc>
+        <w:tc>
+          <w:tcPr>
+            <w:tcW w:w="2126" w:type="dxa"/>
+            <w:tcBorders>
+              <w:left w:val="single" w:sz="4" w:space="0" w:color="000000" w:themeColor="text1"/>
+            </w:tcBorders>
+          </w:tcPr>
+          <w:p>
+            <w:pPr>
+              <w:cnfStyle w:val="000000000000" w:firstRow="0" w:lastRow="0" w:firstColumn="0" w:lastColumn="0" w:oddVBand="0" w:evenVBand="0" w:oddHBand="0" w:evenHBand="0" w:firstRowFirstColumn="0" w:firstRowLastColumn="0" w:lastRowFirstColumn="0" w:lastRowLastColumn="0"/>
+              <w:rPr>
+                <w:sz w:val="16"/>
+                <w:szCs w:val="16"/>
+                <w:lang w:val="en-GB"/>
+              </w:rPr>
+            </w:pPr>
+            <w:r>
+              <w:rPr>
+                <w:sz w:val="16"/>
+                <w:szCs w:val="16"/>
+                <w:lang w:val="en-GB"/>
+              </w:rPr>
+              <w:t xml:space="preserve">User has read permission on file </w:t>
+            </w:r>
+          </w:p>
+        </w:tc>
+      </w:tr>
+      <w:tr>
+        <w:trPr>
+          <w:cnfStyle w:val="000000100000" w:firstRow="0" w:lastRow="0" w:firstColumn="0" w:lastColumn="0" w:oddVBand="0" w:evenVBand="0" w:oddHBand="1" w:evenHBand="0" w:firstRowFirstColumn="0" w:firstRowLastColumn="0" w:lastRowFirstColumn="0" w:lastRowLastColumn="0"/>
+        </w:trPr>
+        <w:tc>
+          <w:tcPr>
+            <w:cnfStyle w:val="001000000000" w:firstRow="0" w:lastRow="0" w:firstColumn="1" w:lastColumn="0" w:oddVBand="0" w:evenVBand="0" w:oddHBand="0" w:evenHBand="0" w:firstRowFirstColumn="0" w:firstRowLastColumn="0" w:lastRowFirstColumn="0" w:lastRowLastColumn="0"/>
+            <w:tcW w:w="1271" w:type="dxa"/>
+            <w:tcBorders>
+              <w:right w:val="single" w:sz="4" w:space="0" w:color="000000" w:themeColor="text1"/>
+            </w:tcBorders>
+          </w:tcPr>
+          <w:p>
+            <w:pPr>
+              <w:rPr>
+                <w:sz w:val="16"/>
+                <w:szCs w:val="16"/>
+                <w:lang w:val="en-GB"/>
+              </w:rPr>
+            </w:pPr>
+            <w:r>
+              <w:rPr>
+                <w:sz w:val="16"/>
+                <w:szCs w:val="16"/>
+                <w:lang w:val="en-GB"/>
+              </w:rPr>
+              <w:t>-s file</w:t>
+            </w:r>
+          </w:p>
+        </w:tc>
+        <w:tc>
+          <w:tcPr>
+            <w:tcW w:w="2126" w:type="dxa"/>
+            <w:tcBorders>
+              <w:left w:val="single" w:sz="4" w:space="0" w:color="000000" w:themeColor="text1"/>
+            </w:tcBorders>
+          </w:tcPr>
+          <w:p>
+            <w:pPr>
+              <w:cnfStyle w:val="000000100000" w:firstRow="0" w:lastRow="0" w:firstColumn="0" w:lastColumn="0" w:oddVBand="0" w:evenVBand="0" w:oddHBand="1" w:evenHBand="0" w:firstRowFirstColumn="0" w:firstRowLastColumn="0" w:lastRowFirstColumn="0" w:lastRowLastColumn="0"/>
+              <w:rPr>
+                <w:sz w:val="16"/>
+                <w:szCs w:val="16"/>
+                <w:lang w:val="en-GB"/>
+              </w:rPr>
+            </w:pPr>
+            <w:r>
+              <w:rPr>
+                <w:sz w:val="16"/>
+                <w:szCs w:val="16"/>
+                <w:lang w:val="en-GB"/>
+              </w:rPr>
+              <w:t xml:space="preserve">File exists and is </w:t>
+            </w:r>
+            <w:proofErr w:type="gramStart"/>
+            <w:r>
+              <w:rPr>
+                <w:sz w:val="16"/>
+                <w:szCs w:val="16"/>
+                <w:lang w:val="en-GB"/>
+              </w:rPr>
+              <w:t>non empty</w:t>
+            </w:r>
+            <w:proofErr w:type="gramEnd"/>
+          </w:p>
+        </w:tc>
+      </w:tr>
+      <w:tr>
+        <w:tc>
+          <w:tcPr>
+            <w:cnfStyle w:val="001000000000" w:firstRow="0" w:lastRow="0" w:firstColumn="1" w:lastColumn="0" w:oddVBand="0" w:evenVBand="0" w:oddHBand="0" w:evenHBand="0" w:firstRowFirstColumn="0" w:firstRowLastColumn="0" w:lastRowFirstColumn="0" w:lastRowLastColumn="0"/>
+            <w:tcW w:w="1271" w:type="dxa"/>
+            <w:tcBorders>
+              <w:right w:val="single" w:sz="4" w:space="0" w:color="000000" w:themeColor="text1"/>
+            </w:tcBorders>
+          </w:tcPr>
+          <w:p>
+            <w:pPr>
+              <w:rPr>
+                <w:sz w:val="16"/>
+                <w:szCs w:val="16"/>
+                <w:lang w:val="en-GB"/>
+              </w:rPr>
+            </w:pPr>
+            <w:r>
+              <w:rPr>
+                <w:sz w:val="16"/>
+                <w:szCs w:val="16"/>
+                <w:lang w:val="en-GB"/>
+              </w:rPr>
+              <w:t>-w file</w:t>
+            </w:r>
+          </w:p>
+        </w:tc>
+        <w:tc>
+          <w:tcPr>
+            <w:tcW w:w="2126" w:type="dxa"/>
+            <w:tcBorders>
+              <w:left w:val="single" w:sz="4" w:space="0" w:color="000000" w:themeColor="text1"/>
+            </w:tcBorders>
+          </w:tcPr>
+          <w:p>
+            <w:pPr>
+              <w:cnfStyle w:val="000000000000" w:firstRow="0" w:lastRow="0" w:firstColumn="0" w:lastColumn="0" w:oddVBand="0" w:evenVBand="0" w:oddHBand="0" w:evenHBand="0" w:firstRowFirstColumn="0" w:firstRowLastColumn="0" w:lastRowFirstColumn="0" w:lastRowLastColumn="0"/>
+              <w:rPr>
+                <w:sz w:val="16"/>
+                <w:szCs w:val="16"/>
+                <w:lang w:val="en-GB"/>
+              </w:rPr>
+            </w:pPr>
+            <w:r>
+              <w:rPr>
+                <w:sz w:val="16"/>
+                <w:szCs w:val="16"/>
+                <w:lang w:val="en-GB"/>
+              </w:rPr>
+              <w:t xml:space="preserve">User has </w:t>
+            </w:r>
+            <w:proofErr w:type="gramStart"/>
+            <w:r>
+              <w:rPr>
+                <w:sz w:val="16"/>
+                <w:szCs w:val="16"/>
+                <w:lang w:val="en-GB"/>
+              </w:rPr>
+              <w:t>write</w:t>
+            </w:r>
+            <w:proofErr w:type="gramEnd"/>
+            <w:r>
+              <w:rPr>
+                <w:sz w:val="16"/>
+                <w:szCs w:val="16"/>
+                <w:lang w:val="en-GB"/>
+              </w:rPr>
+              <w:t xml:space="preserve"> permission on file</w:t>
+            </w:r>
+          </w:p>
+        </w:tc>
+      </w:tr>
+      <w:tr>
+        <w:trPr>
+          <w:cnfStyle w:val="000000100000" w:firstRow="0" w:lastRow="0" w:firstColumn="0" w:lastColumn="0" w:oddVBand="0" w:evenVBand="0" w:oddHBand="1" w:evenHBand="0" w:firstRowFirstColumn="0" w:firstRowLastColumn="0" w:lastRowFirstColumn="0" w:lastRowLastColumn="0"/>
+        </w:trPr>
+        <w:tc>
+          <w:tcPr>
+            <w:cnfStyle w:val="001000000000" w:firstRow="0" w:lastRow="0" w:firstColumn="1" w:lastColumn="0" w:oddVBand="0" w:evenVBand="0" w:oddHBand="0" w:evenHBand="0" w:firstRowFirstColumn="0" w:firstRowLastColumn="0" w:lastRowFirstColumn="0" w:lastRowLastColumn="0"/>
+            <w:tcW w:w="1271" w:type="dxa"/>
+            <w:tcBorders>
+              <w:right w:val="single" w:sz="4" w:space="0" w:color="000000" w:themeColor="text1"/>
+            </w:tcBorders>
+          </w:tcPr>
+          <w:p>
+            <w:pPr>
+              <w:rPr>
+                <w:sz w:val="16"/>
+                <w:szCs w:val="16"/>
+                <w:lang w:val="en-GB"/>
+              </w:rPr>
+            </w:pPr>
+            <w:r>
+              <w:rPr>
+                <w:sz w:val="16"/>
+                <w:szCs w:val="16"/>
+                <w:lang w:val="en-GB"/>
+              </w:rPr>
+              <w:t>-x file</w:t>
+            </w:r>
+          </w:p>
+        </w:tc>
+        <w:tc>
+          <w:tcPr>
+            <w:tcW w:w="2126" w:type="dxa"/>
+            <w:tcBorders>
+              <w:left w:val="single" w:sz="4" w:space="0" w:color="000000" w:themeColor="text1"/>
+            </w:tcBorders>
+          </w:tcPr>
+          <w:p>
+            <w:pPr>
+              <w:cnfStyle w:val="000000100000" w:firstRow="0" w:lastRow="0" w:firstColumn="0" w:lastColumn="0" w:oddVBand="0" w:evenVBand="0" w:oddHBand="1" w:evenHBand="0" w:firstRowFirstColumn="0" w:firstRowLastColumn="0" w:lastRowFirstColumn="0" w:lastRowLastColumn="0"/>
+              <w:rPr>
+                <w:sz w:val="16"/>
+                <w:szCs w:val="16"/>
+                <w:lang w:val="en-GB"/>
+              </w:rPr>
+            </w:pPr>
+            <w:r>
+              <w:rPr>
+                <w:sz w:val="16"/>
+                <w:szCs w:val="16"/>
+                <w:lang w:val="en-GB"/>
+              </w:rPr>
+              <w:t xml:space="preserve">User has </w:t>
+            </w:r>
+            <w:proofErr w:type="gramStart"/>
+            <w:r>
+              <w:rPr>
+                <w:sz w:val="16"/>
+                <w:szCs w:val="16"/>
+                <w:lang w:val="en-GB"/>
+              </w:rPr>
+              <w:t>execute</w:t>
+            </w:r>
+            <w:proofErr w:type="gramEnd"/>
+            <w:r>
+              <w:rPr>
+                <w:sz w:val="16"/>
+                <w:szCs w:val="16"/>
+                <w:lang w:val="en-GB"/>
+              </w:rPr>
+              <w:t xml:space="preserve"> permission on file, or search if directory</w:t>
+            </w:r>
+          </w:p>
+        </w:tc>
+      </w:tr>
+      <w:tr>
+        <w:tc>
+          <w:tcPr>
+            <w:cnfStyle w:val="001000000000" w:firstRow="0" w:lastRow="0" w:firstColumn="1" w:lastColumn="0" w:oddVBand="0" w:evenVBand="0" w:oddHBand="0" w:evenHBand="0" w:firstRowFirstColumn="0" w:firstRowLastColumn="0" w:lastRowFirstColumn="0" w:lastRowLastColumn="0"/>
+            <w:tcW w:w="1271" w:type="dxa"/>
+            <w:tcBorders>
+              <w:right w:val="single" w:sz="4" w:space="0" w:color="000000" w:themeColor="text1"/>
+            </w:tcBorders>
+          </w:tcPr>
+          <w:p>
+            <w:pPr>
+              <w:rPr>
+                <w:sz w:val="16"/>
+                <w:szCs w:val="16"/>
+                <w:lang w:val="en-GB"/>
+              </w:rPr>
+            </w:pPr>
+            <w:r>
+              <w:rPr>
+                <w:sz w:val="16"/>
+                <w:szCs w:val="16"/>
+                <w:lang w:val="en-GB"/>
+              </w:rPr>
+              <w:t>-N file</w:t>
+            </w:r>
+          </w:p>
+        </w:tc>
+        <w:tc>
+          <w:tcPr>
+            <w:tcW w:w="2126" w:type="dxa"/>
+            <w:tcBorders>
+              <w:left w:val="single" w:sz="4" w:space="0" w:color="000000" w:themeColor="text1"/>
+            </w:tcBorders>
+          </w:tcPr>
+          <w:p>
+            <w:pPr>
+              <w:cnfStyle w:val="000000000000" w:firstRow="0" w:lastRow="0" w:firstColumn="0" w:lastColumn="0" w:oddVBand="0" w:evenVBand="0" w:oddHBand="0" w:evenHBand="0" w:firstRowFirstColumn="0" w:firstRowLastColumn="0" w:lastRowFirstColumn="0" w:lastRowLastColumn="0"/>
+              <w:rPr>
+                <w:sz w:val="16"/>
+                <w:szCs w:val="16"/>
+                <w:lang w:val="en-GB"/>
+              </w:rPr>
+            </w:pPr>
+            <w:r>
+              <w:rPr>
+                <w:sz w:val="16"/>
+                <w:szCs w:val="16"/>
+                <w:lang w:val="en-GB"/>
+              </w:rPr>
+              <w:t xml:space="preserve">File </w:t>
+            </w:r>
+            <w:proofErr w:type="gramStart"/>
+            <w:r>
+              <w:rPr>
+                <w:sz w:val="16"/>
+                <w:szCs w:val="16"/>
+                <w:lang w:val="en-GB"/>
+              </w:rPr>
+              <w:t>was modified</w:t>
+            </w:r>
+            <w:proofErr w:type="gramEnd"/>
+            <w:r>
+              <w:rPr>
+                <w:sz w:val="16"/>
+                <w:szCs w:val="16"/>
+                <w:lang w:val="en-GB"/>
+              </w:rPr>
+              <w:t xml:space="preserve"> since it was left read</w:t>
+            </w:r>
+          </w:p>
+        </w:tc>
+      </w:tr>
+      <w:tr>
+        <w:trPr>
+          <w:cnfStyle w:val="000000100000" w:firstRow="0" w:lastRow="0" w:firstColumn="0" w:lastColumn="0" w:oddVBand="0" w:evenVBand="0" w:oddHBand="1" w:evenHBand="0" w:firstRowFirstColumn="0" w:firstRowLastColumn="0" w:lastRowFirstColumn="0" w:lastRowLastColumn="0"/>
+        </w:trPr>
+        <w:tc>
+          <w:tcPr>
+            <w:cnfStyle w:val="001000000000" w:firstRow="0" w:lastRow="0" w:firstColumn="1" w:lastColumn="0" w:oddVBand="0" w:evenVBand="0" w:oddHBand="0" w:evenHBand="0" w:firstRowFirstColumn="0" w:firstRowLastColumn="0" w:lastRowFirstColumn="0" w:lastRowLastColumn="0"/>
+            <w:tcW w:w="1271" w:type="dxa"/>
+            <w:tcBorders>
+              <w:right w:val="single" w:sz="4" w:space="0" w:color="000000" w:themeColor="text1"/>
+            </w:tcBorders>
+          </w:tcPr>
+          <w:p>
+            <w:pPr>
+              <w:rPr>
+                <w:sz w:val="16"/>
+                <w:szCs w:val="16"/>
+                <w:lang w:val="en-GB"/>
+              </w:rPr>
+            </w:pPr>
+            <w:r>
+              <w:rPr>
+                <w:sz w:val="16"/>
+                <w:szCs w:val="16"/>
+                <w:lang w:val="en-GB"/>
+              </w:rPr>
+              <w:t>-O file</w:t>
+            </w:r>
+          </w:p>
+        </w:tc>
+        <w:tc>
+          <w:tcPr>
+            <w:tcW w:w="2126" w:type="dxa"/>
+            <w:tcBorders>
+              <w:left w:val="single" w:sz="4" w:space="0" w:color="000000" w:themeColor="text1"/>
+            </w:tcBorders>
+          </w:tcPr>
+          <w:p>
+            <w:pPr>
+              <w:cnfStyle w:val="000000100000" w:firstRow="0" w:lastRow="0" w:firstColumn="0" w:lastColumn="0" w:oddVBand="0" w:evenVBand="0" w:oddHBand="1" w:evenHBand="0" w:firstRowFirstColumn="0" w:firstRowLastColumn="0" w:lastRowFirstColumn="0" w:lastRowLastColumn="0"/>
+              <w:rPr>
+                <w:sz w:val="16"/>
+                <w:szCs w:val="16"/>
+                <w:lang w:val="en-GB"/>
+              </w:rPr>
+            </w:pPr>
+            <w:r>
+              <w:rPr>
+                <w:sz w:val="16"/>
+                <w:szCs w:val="16"/>
+                <w:lang w:val="en-GB"/>
+              </w:rPr>
+              <w:t>User owns file</w:t>
+            </w:r>
+          </w:p>
+        </w:tc>
+      </w:tr>
+      <w:tr>
+        <w:tc>
+          <w:tcPr>
+            <w:cnfStyle w:val="001000000000" w:firstRow="0" w:lastRow="0" w:firstColumn="1" w:lastColumn="0" w:oddVBand="0" w:evenVBand="0" w:oddHBand="0" w:evenHBand="0" w:firstRowFirstColumn="0" w:firstRowLastColumn="0" w:lastRowFirstColumn="0" w:lastRowLastColumn="0"/>
+            <w:tcW w:w="1271" w:type="dxa"/>
+            <w:tcBorders>
+              <w:right w:val="single" w:sz="4" w:space="0" w:color="000000" w:themeColor="text1"/>
+            </w:tcBorders>
+          </w:tcPr>
+          <w:p>
+            <w:pPr>
+              <w:rPr>
+                <w:sz w:val="16"/>
+                <w:szCs w:val="16"/>
+                <w:lang w:val="en-GB"/>
+              </w:rPr>
+            </w:pPr>
+            <w:r>
+              <w:rPr>
+                <w:sz w:val="16"/>
+                <w:szCs w:val="16"/>
+                <w:lang w:val="en-GB"/>
+              </w:rPr>
+              <w:t>-G file</w:t>
+            </w:r>
+          </w:p>
+        </w:tc>
+        <w:tc>
+          <w:tcPr>
+            <w:tcW w:w="2126" w:type="dxa"/>
+            <w:tcBorders>
+              <w:left w:val="single" w:sz="4" w:space="0" w:color="000000" w:themeColor="text1"/>
+            </w:tcBorders>
+          </w:tcPr>
+          <w:p>
+            <w:pPr>
+              <w:cnfStyle w:val="000000000000" w:firstRow="0" w:lastRow="0" w:firstColumn="0" w:lastColumn="0" w:oddVBand="0" w:evenVBand="0" w:oddHBand="0" w:evenHBand="0" w:firstRowFirstColumn="0" w:firstRowLastColumn="0" w:lastRowFirstColumn="0" w:lastRowLastColumn="0"/>
+              <w:rPr>
+                <w:sz w:val="16"/>
+                <w:szCs w:val="16"/>
+                <w:lang w:val="en-GB"/>
+              </w:rPr>
+            </w:pPr>
+            <w:r>
+              <w:rPr>
+                <w:sz w:val="16"/>
+                <w:szCs w:val="16"/>
+                <w:lang w:val="en-GB"/>
+              </w:rPr>
+              <w:t>File’s group ID matches the user’s group ID</w:t>
+            </w:r>
+          </w:p>
+        </w:tc>
+      </w:tr>
+      <w:tr>
+        <w:trPr>
+          <w:cnfStyle w:val="000000100000" w:firstRow="0" w:lastRow="0" w:firstColumn="0" w:lastColumn="0" w:oddVBand="0" w:evenVBand="0" w:oddHBand="1" w:evenHBand="0" w:firstRowFirstColumn="0" w:firstRowLastColumn="0" w:lastRowFirstColumn="0" w:lastRowLastColumn="0"/>
+        </w:trPr>
+        <w:tc>
+          <w:tcPr>
+            <w:cnfStyle w:val="001000000000" w:firstRow="0" w:lastRow="0" w:firstColumn="1" w:lastColumn="0" w:oddVBand="0" w:evenVBand="0" w:oddHBand="0" w:evenHBand="0" w:firstRowFirstColumn="0" w:firstRowLastColumn="0" w:lastRowFirstColumn="0" w:lastRowLastColumn="0"/>
+            <w:tcW w:w="1271" w:type="dxa"/>
+            <w:tcBorders>
+              <w:right w:val="single" w:sz="4" w:space="0" w:color="000000" w:themeColor="text1"/>
+            </w:tcBorders>
+          </w:tcPr>
+          <w:p>
+            <w:pPr>
+              <w:rPr>
+                <w:sz w:val="16"/>
+                <w:szCs w:val="16"/>
+                <w:lang w:val="en-GB"/>
+              </w:rPr>
+            </w:pPr>
+            <w:r>
+              <w:rPr>
+                <w:sz w:val="16"/>
+                <w:szCs w:val="16"/>
+                <w:lang w:val="en-GB"/>
+              </w:rPr>
+              <w:t>file1 -</w:t>
+            </w:r>
+            <w:proofErr w:type="spellStart"/>
+            <w:r>
+              <w:rPr>
+                <w:sz w:val="16"/>
+                <w:szCs w:val="16"/>
+                <w:lang w:val="en-GB"/>
+              </w:rPr>
+              <w:t>nt</w:t>
+            </w:r>
+            <w:proofErr w:type="spellEnd"/>
+            <w:r>
+              <w:rPr>
+                <w:sz w:val="16"/>
+                <w:szCs w:val="16"/>
+                <w:lang w:val="en-GB"/>
+              </w:rPr>
+              <w:t xml:space="preserve"> file2</w:t>
+            </w:r>
+          </w:p>
+        </w:tc>
+        <w:tc>
+          <w:tcPr>
+            <w:tcW w:w="2126" w:type="dxa"/>
+            <w:tcBorders>
+              <w:left w:val="single" w:sz="4" w:space="0" w:color="000000" w:themeColor="text1"/>
+            </w:tcBorders>
+          </w:tcPr>
+          <w:p>
+            <w:pPr>
+              <w:cnfStyle w:val="000000100000" w:firstRow="0" w:lastRow="0" w:firstColumn="0" w:lastColumn="0" w:oddVBand="0" w:evenVBand="0" w:oddHBand="1" w:evenHBand="0" w:firstRowFirstColumn="0" w:firstRowLastColumn="0" w:lastRowFirstColumn="0" w:lastRowLastColumn="0"/>
+              <w:rPr>
+                <w:sz w:val="16"/>
+                <w:szCs w:val="16"/>
+                <w:lang w:val="en-GB"/>
+              </w:rPr>
+            </w:pPr>
+            <w:r>
+              <w:rPr>
+                <w:sz w:val="16"/>
+                <w:szCs w:val="16"/>
+                <w:lang w:val="en-GB"/>
+              </w:rPr>
+              <w:t>file1 has newer modification time than file2</w:t>
             </w:r>
           </w:p>
         </w:tc>
@@ -2862,15 +4234,960 @@
     </w:tbl>
     <w:p>
       <w:pPr>
-        <w:rPr>
-          <w:lang w:val="en-GB"/>
-        </w:rPr>
+        <w:spacing w:line="24" w:lineRule="auto"/>
       </w:pPr>
     </w:p>
+    <w:tbl>
+      <w:tblPr>
+        <w:tblStyle w:val="ListTable4"/>
+        <w:tblW w:w="0" w:type="auto"/>
+        <w:tblLayout w:type="fixed"/>
+        <w:tblLook w:val="04A0" w:firstRow="1" w:lastRow="0" w:firstColumn="1" w:lastColumn="0" w:noHBand="0" w:noVBand="1"/>
+      </w:tblPr>
+      <w:tblGrid>
+        <w:gridCol w:w="704"/>
+        <w:gridCol w:w="2693"/>
+      </w:tblGrid>
+      <w:tr>
+        <w:trPr>
+          <w:cnfStyle w:val="100000000000" w:firstRow="1" w:lastRow="0" w:firstColumn="0" w:lastColumn="0" w:oddVBand="0" w:evenVBand="0" w:oddHBand="0" w:evenHBand="0" w:firstRowFirstColumn="0" w:firstRowLastColumn="0" w:lastRowFirstColumn="0" w:lastRowLastColumn="0"/>
+        </w:trPr>
+        <w:tc>
+          <w:tcPr>
+            <w:cnfStyle w:val="001000000000" w:firstRow="0" w:lastRow="0" w:firstColumn="1" w:lastColumn="0" w:oddVBand="0" w:evenVBand="0" w:oddHBand="0" w:evenHBand="0" w:firstRowFirstColumn="0" w:firstRowLastColumn="0" w:lastRowFirstColumn="0" w:lastRowLastColumn="0"/>
+            <w:tcW w:w="3397" w:type="dxa"/>
+            <w:gridSpan w:val="2"/>
+          </w:tcPr>
+          <w:p>
+            <w:pPr>
+              <w:rPr>
+                <w:sz w:val="18"/>
+                <w:szCs w:val="18"/>
+                <w:lang w:val="en-GB"/>
+              </w:rPr>
+            </w:pPr>
+            <w:r>
+              <w:rPr>
+                <w:sz w:val="18"/>
+                <w:szCs w:val="18"/>
+                <w:lang w:val="en-GB"/>
+              </w:rPr>
+              <w:t>Flow control sentences</w:t>
+            </w:r>
+          </w:p>
+        </w:tc>
+      </w:tr>
+      <w:tr>
+        <w:trPr>
+          <w:cnfStyle w:val="000000100000" w:firstRow="0" w:lastRow="0" w:firstColumn="0" w:lastColumn="0" w:oddVBand="0" w:evenVBand="0" w:oddHBand="1" w:evenHBand="0" w:firstRowFirstColumn="0" w:firstRowLastColumn="0" w:lastRowFirstColumn="0" w:lastRowLastColumn="0"/>
+        </w:trPr>
+        <w:tc>
+          <w:tcPr>
+            <w:cnfStyle w:val="001000000000" w:firstRow="0" w:lastRow="0" w:firstColumn="1" w:lastColumn="0" w:oddVBand="0" w:evenVBand="0" w:oddHBand="0" w:evenHBand="0" w:firstRowFirstColumn="0" w:firstRowLastColumn="0" w:lastRowFirstColumn="0" w:lastRowLastColumn="0"/>
+            <w:tcW w:w="704" w:type="dxa"/>
+            <w:tcBorders>
+              <w:right w:val="single" w:sz="4" w:space="0" w:color="000000" w:themeColor="text1"/>
+            </w:tcBorders>
+          </w:tcPr>
+          <w:p>
+            <w:pPr>
+              <w:rPr>
+                <w:sz w:val="16"/>
+                <w:szCs w:val="16"/>
+                <w:lang w:val="en-GB"/>
+              </w:rPr>
+            </w:pPr>
+            <w:r>
+              <w:rPr>
+                <w:sz w:val="16"/>
+                <w:szCs w:val="16"/>
+                <w:lang w:val="en-GB"/>
+              </w:rPr>
+              <w:t>if</w:t>
+            </w:r>
+          </w:p>
+        </w:tc>
+        <w:tc>
+          <w:tcPr>
+            <w:tcW w:w="2693" w:type="dxa"/>
+            <w:tcBorders>
+              <w:left w:val="single" w:sz="4" w:space="0" w:color="000000" w:themeColor="text1"/>
+            </w:tcBorders>
+          </w:tcPr>
+          <w:p>
+            <w:pPr>
+              <w:cnfStyle w:val="000000100000" w:firstRow="0" w:lastRow="0" w:firstColumn="0" w:lastColumn="0" w:oddVBand="0" w:evenVBand="0" w:oddHBand="1" w:evenHBand="0" w:firstRowFirstColumn="0" w:firstRowLastColumn="0" w:lastRowFirstColumn="0" w:lastRowLastColumn="0"/>
+              <w:rPr>
+                <w:sz w:val="16"/>
+                <w:szCs w:val="16"/>
+                <w:lang w:val="en-GB"/>
+              </w:rPr>
+            </w:pPr>
+            <w:r>
+              <w:rPr>
+                <w:sz w:val="16"/>
+                <w:szCs w:val="16"/>
+                <w:lang w:val="en-GB"/>
+              </w:rPr>
+              <w:t xml:space="preserve">if </w:t>
+            </w:r>
+            <w:r>
+              <w:rPr>
+                <w:i/>
+                <w:iCs/>
+                <w:sz w:val="16"/>
+                <w:szCs w:val="16"/>
+                <w:lang w:val="en-GB"/>
+              </w:rPr>
+              <w:t>condition</w:t>
+            </w:r>
+            <w:r>
+              <w:rPr>
+                <w:sz w:val="16"/>
+                <w:szCs w:val="16"/>
+                <w:lang w:val="en-GB"/>
+              </w:rPr>
+              <w:t>; then</w:t>
+            </w:r>
+          </w:p>
+          <w:p>
+            <w:pPr>
+              <w:cnfStyle w:val="000000100000" w:firstRow="0" w:lastRow="0" w:firstColumn="0" w:lastColumn="0" w:oddVBand="0" w:evenVBand="0" w:oddHBand="1" w:evenHBand="0" w:firstRowFirstColumn="0" w:firstRowLastColumn="0" w:lastRowFirstColumn="0" w:lastRowLastColumn="0"/>
+              <w:rPr>
+                <w:sz w:val="16"/>
+                <w:szCs w:val="16"/>
+                <w:lang w:val="en-GB"/>
+              </w:rPr>
+            </w:pPr>
+            <w:r>
+              <w:rPr>
+                <w:i/>
+                <w:iCs/>
+                <w:sz w:val="16"/>
+                <w:szCs w:val="16"/>
+                <w:lang w:val="en-GB"/>
+              </w:rPr>
+              <w:t>commands</w:t>
+            </w:r>
+            <w:r>
+              <w:rPr>
+                <w:sz w:val="16"/>
+                <w:szCs w:val="16"/>
+                <w:lang w:val="en-GB"/>
+              </w:rPr>
+              <w:t>;</w:t>
+            </w:r>
+          </w:p>
+          <w:p>
+            <w:pPr>
+              <w:cnfStyle w:val="000000100000" w:firstRow="0" w:lastRow="0" w:firstColumn="0" w:lastColumn="0" w:oddVBand="0" w:evenVBand="0" w:oddHBand="1" w:evenHBand="0" w:firstRowFirstColumn="0" w:firstRowLastColumn="0" w:lastRowFirstColumn="0" w:lastRowLastColumn="0"/>
+              <w:rPr>
+                <w:sz w:val="16"/>
+                <w:szCs w:val="16"/>
+                <w:lang w:val="en-GB"/>
+              </w:rPr>
+            </w:pPr>
+            <w:r>
+              <w:rPr>
+                <w:sz w:val="16"/>
+                <w:szCs w:val="16"/>
+                <w:lang w:val="en-GB"/>
+              </w:rPr>
+              <w:t>fi</w:t>
+            </w:r>
+          </w:p>
+        </w:tc>
+      </w:tr>
+      <w:tr>
+        <w:tc>
+          <w:tcPr>
+            <w:cnfStyle w:val="001000000000" w:firstRow="0" w:lastRow="0" w:firstColumn="1" w:lastColumn="0" w:oddVBand="0" w:evenVBand="0" w:oddHBand="0" w:evenHBand="0" w:firstRowFirstColumn="0" w:firstRowLastColumn="0" w:lastRowFirstColumn="0" w:lastRowLastColumn="0"/>
+            <w:tcW w:w="704" w:type="dxa"/>
+            <w:tcBorders>
+              <w:right w:val="single" w:sz="4" w:space="0" w:color="000000" w:themeColor="text1"/>
+            </w:tcBorders>
+          </w:tcPr>
+          <w:p>
+            <w:pPr>
+              <w:rPr>
+                <w:sz w:val="16"/>
+                <w:szCs w:val="16"/>
+                <w:lang w:val="en-GB"/>
+              </w:rPr>
+            </w:pPr>
+            <w:r>
+              <w:rPr>
+                <w:sz w:val="16"/>
+                <w:szCs w:val="16"/>
+                <w:lang w:val="en-GB"/>
+              </w:rPr>
+              <w:t>for</w:t>
+            </w:r>
+          </w:p>
+        </w:tc>
+        <w:tc>
+          <w:tcPr>
+            <w:tcW w:w="2693" w:type="dxa"/>
+            <w:tcBorders>
+              <w:left w:val="single" w:sz="4" w:space="0" w:color="000000" w:themeColor="text1"/>
+            </w:tcBorders>
+          </w:tcPr>
+          <w:p>
+            <w:pPr>
+              <w:cnfStyle w:val="000000000000" w:firstRow="0" w:lastRow="0" w:firstColumn="0" w:lastColumn="0" w:oddVBand="0" w:evenVBand="0" w:oddHBand="0" w:evenHBand="0" w:firstRowFirstColumn="0" w:firstRowLastColumn="0" w:lastRowFirstColumn="0" w:lastRowLastColumn="0"/>
+              <w:rPr>
+                <w:sz w:val="16"/>
+                <w:szCs w:val="16"/>
+                <w:lang w:val="en-GB"/>
+              </w:rPr>
+            </w:pPr>
+            <w:r>
+              <w:rPr>
+                <w:sz w:val="16"/>
+                <w:szCs w:val="16"/>
+                <w:lang w:val="en-GB"/>
+              </w:rPr>
+              <w:t>for ((</w:t>
+            </w:r>
+            <w:proofErr w:type="spellStart"/>
+            <w:r>
+              <w:rPr>
+                <w:i/>
+                <w:iCs/>
+                <w:sz w:val="16"/>
+                <w:szCs w:val="16"/>
+                <w:lang w:val="en-GB"/>
+              </w:rPr>
+              <w:t>init</w:t>
+            </w:r>
+            <w:proofErr w:type="spellEnd"/>
+            <w:r>
+              <w:rPr>
+                <w:sz w:val="16"/>
+                <w:szCs w:val="16"/>
+                <w:lang w:val="en-GB"/>
+              </w:rPr>
+              <w:t xml:space="preserve">; </w:t>
+            </w:r>
+            <w:r>
+              <w:rPr>
+                <w:i/>
+                <w:iCs/>
+                <w:sz w:val="16"/>
+                <w:szCs w:val="16"/>
+                <w:lang w:val="en-GB"/>
+              </w:rPr>
+              <w:t>condition</w:t>
+            </w:r>
+            <w:r>
+              <w:rPr>
+                <w:sz w:val="16"/>
+                <w:szCs w:val="16"/>
+                <w:lang w:val="en-GB"/>
+              </w:rPr>
+              <w:t xml:space="preserve">; </w:t>
+            </w:r>
+            <w:r>
+              <w:rPr>
+                <w:i/>
+                <w:iCs/>
+                <w:sz w:val="16"/>
+                <w:szCs w:val="16"/>
+                <w:lang w:val="en-GB"/>
+              </w:rPr>
+              <w:t>increment</w:t>
+            </w:r>
+            <w:r>
+              <w:rPr>
+                <w:sz w:val="16"/>
+                <w:szCs w:val="16"/>
+                <w:lang w:val="en-GB"/>
+              </w:rPr>
+              <w:t>)); do</w:t>
+            </w:r>
+          </w:p>
+          <w:p>
+            <w:pPr>
+              <w:cnfStyle w:val="000000000000" w:firstRow="0" w:lastRow="0" w:firstColumn="0" w:lastColumn="0" w:oddVBand="0" w:evenVBand="0" w:oddHBand="0" w:evenHBand="0" w:firstRowFirstColumn="0" w:firstRowLastColumn="0" w:lastRowFirstColumn="0" w:lastRowLastColumn="0"/>
+              <w:rPr>
+                <w:sz w:val="16"/>
+                <w:szCs w:val="16"/>
+                <w:lang w:val="en-GB"/>
+              </w:rPr>
+            </w:pPr>
+            <w:r>
+              <w:rPr>
+                <w:i/>
+                <w:iCs/>
+                <w:sz w:val="16"/>
+                <w:szCs w:val="16"/>
+                <w:lang w:val="en-GB"/>
+              </w:rPr>
+              <w:t>commands</w:t>
+            </w:r>
+            <w:r>
+              <w:rPr>
+                <w:sz w:val="16"/>
+                <w:szCs w:val="16"/>
+                <w:lang w:val="en-GB"/>
+              </w:rPr>
+              <w:t>;</w:t>
+            </w:r>
+          </w:p>
+          <w:p>
+            <w:pPr>
+              <w:cnfStyle w:val="000000000000" w:firstRow="0" w:lastRow="0" w:firstColumn="0" w:lastColumn="0" w:oddVBand="0" w:evenVBand="0" w:oddHBand="0" w:evenHBand="0" w:firstRowFirstColumn="0" w:firstRowLastColumn="0" w:lastRowFirstColumn="0" w:lastRowLastColumn="0"/>
+              <w:rPr>
+                <w:sz w:val="16"/>
+                <w:szCs w:val="16"/>
+                <w:lang w:val="en-GB"/>
+              </w:rPr>
+            </w:pPr>
+            <w:r>
+              <w:rPr>
+                <w:sz w:val="16"/>
+                <w:szCs w:val="16"/>
+                <w:lang w:val="en-GB"/>
+              </w:rPr>
+              <w:t>done</w:t>
+            </w:r>
+          </w:p>
+        </w:tc>
+      </w:tr>
+      <w:tr>
+        <w:trPr>
+          <w:cnfStyle w:val="000000100000" w:firstRow="0" w:lastRow="0" w:firstColumn="0" w:lastColumn="0" w:oddVBand="0" w:evenVBand="0" w:oddHBand="1" w:evenHBand="0" w:firstRowFirstColumn="0" w:firstRowLastColumn="0" w:lastRowFirstColumn="0" w:lastRowLastColumn="0"/>
+        </w:trPr>
+        <w:tc>
+          <w:tcPr>
+            <w:cnfStyle w:val="001000000000" w:firstRow="0" w:lastRow="0" w:firstColumn="1" w:lastColumn="0" w:oddVBand="0" w:evenVBand="0" w:oddHBand="0" w:evenHBand="0" w:firstRowFirstColumn="0" w:firstRowLastColumn="0" w:lastRowFirstColumn="0" w:lastRowLastColumn="0"/>
+            <w:tcW w:w="704" w:type="dxa"/>
+            <w:tcBorders>
+              <w:right w:val="single" w:sz="4" w:space="0" w:color="000000" w:themeColor="text1"/>
+            </w:tcBorders>
+          </w:tcPr>
+          <w:p>
+            <w:pPr>
+              <w:rPr>
+                <w:sz w:val="16"/>
+                <w:szCs w:val="16"/>
+                <w:lang w:val="en-GB"/>
+              </w:rPr>
+            </w:pPr>
+            <w:r>
+              <w:rPr>
+                <w:sz w:val="16"/>
+                <w:szCs w:val="16"/>
+                <w:lang w:val="en-GB"/>
+              </w:rPr>
+              <w:t>for</w:t>
+            </w:r>
+          </w:p>
+        </w:tc>
+        <w:tc>
+          <w:tcPr>
+            <w:tcW w:w="2693" w:type="dxa"/>
+            <w:tcBorders>
+              <w:left w:val="single" w:sz="4" w:space="0" w:color="000000" w:themeColor="text1"/>
+            </w:tcBorders>
+          </w:tcPr>
+          <w:p>
+            <w:pPr>
+              <w:cnfStyle w:val="000000100000" w:firstRow="0" w:lastRow="0" w:firstColumn="0" w:lastColumn="0" w:oddVBand="0" w:evenVBand="0" w:oddHBand="1" w:evenHBand="0" w:firstRowFirstColumn="0" w:firstRowLastColumn="0" w:lastRowFirstColumn="0" w:lastRowLastColumn="0"/>
+              <w:rPr>
+                <w:sz w:val="16"/>
+                <w:szCs w:val="16"/>
+                <w:lang w:val="en-GB"/>
+              </w:rPr>
+            </w:pPr>
+            <w:r>
+              <w:rPr>
+                <w:sz w:val="16"/>
+                <w:szCs w:val="16"/>
+                <w:lang w:val="en-GB"/>
+              </w:rPr>
+              <w:t xml:space="preserve">for </w:t>
+            </w:r>
+            <w:r>
+              <w:rPr>
+                <w:i/>
+                <w:iCs/>
+                <w:sz w:val="16"/>
+                <w:szCs w:val="16"/>
+                <w:lang w:val="en-GB"/>
+              </w:rPr>
+              <w:t>var</w:t>
+            </w:r>
+            <w:r>
+              <w:rPr>
+                <w:sz w:val="16"/>
+                <w:szCs w:val="16"/>
+                <w:lang w:val="en-GB"/>
+              </w:rPr>
+              <w:t xml:space="preserve"> in </w:t>
+            </w:r>
+            <w:r>
+              <w:rPr>
+                <w:i/>
+                <w:iCs/>
+                <w:sz w:val="16"/>
+                <w:szCs w:val="16"/>
+                <w:lang w:val="en-GB"/>
+              </w:rPr>
+              <w:t>array</w:t>
+            </w:r>
+            <w:r>
+              <w:rPr>
+                <w:sz w:val="16"/>
+                <w:szCs w:val="16"/>
+                <w:lang w:val="en-GB"/>
+              </w:rPr>
+              <w:t>; do</w:t>
+            </w:r>
+          </w:p>
+          <w:p>
+            <w:pPr>
+              <w:cnfStyle w:val="000000100000" w:firstRow="0" w:lastRow="0" w:firstColumn="0" w:lastColumn="0" w:oddVBand="0" w:evenVBand="0" w:oddHBand="1" w:evenHBand="0" w:firstRowFirstColumn="0" w:firstRowLastColumn="0" w:lastRowFirstColumn="0" w:lastRowLastColumn="0"/>
+              <w:rPr>
+                <w:sz w:val="16"/>
+                <w:szCs w:val="16"/>
+                <w:lang w:val="en-GB"/>
+              </w:rPr>
+            </w:pPr>
+            <w:r>
+              <w:rPr>
+                <w:i/>
+                <w:iCs/>
+                <w:sz w:val="16"/>
+                <w:szCs w:val="16"/>
+                <w:lang w:val="en-GB"/>
+              </w:rPr>
+              <w:t>commands</w:t>
+            </w:r>
+            <w:r>
+              <w:rPr>
+                <w:sz w:val="16"/>
+                <w:szCs w:val="16"/>
+                <w:lang w:val="en-GB"/>
+              </w:rPr>
+              <w:t>;</w:t>
+            </w:r>
+          </w:p>
+          <w:p>
+            <w:pPr>
+              <w:cnfStyle w:val="000000100000" w:firstRow="0" w:lastRow="0" w:firstColumn="0" w:lastColumn="0" w:oddVBand="0" w:evenVBand="0" w:oddHBand="1" w:evenHBand="0" w:firstRowFirstColumn="0" w:firstRowLastColumn="0" w:lastRowFirstColumn="0" w:lastRowLastColumn="0"/>
+              <w:rPr>
+                <w:sz w:val="16"/>
+                <w:szCs w:val="16"/>
+                <w:lang w:val="en-GB"/>
+              </w:rPr>
+            </w:pPr>
+            <w:r>
+              <w:rPr>
+                <w:sz w:val="16"/>
+                <w:szCs w:val="16"/>
+                <w:lang w:val="en-GB"/>
+              </w:rPr>
+              <w:t>done</w:t>
+            </w:r>
+          </w:p>
+        </w:tc>
+      </w:tr>
+      <w:tr>
+        <w:tc>
+          <w:tcPr>
+            <w:cnfStyle w:val="001000000000" w:firstRow="0" w:lastRow="0" w:firstColumn="1" w:lastColumn="0" w:oddVBand="0" w:evenVBand="0" w:oddHBand="0" w:evenHBand="0" w:firstRowFirstColumn="0" w:firstRowLastColumn="0" w:lastRowFirstColumn="0" w:lastRowLastColumn="0"/>
+            <w:tcW w:w="704" w:type="dxa"/>
+            <w:tcBorders>
+              <w:right w:val="single" w:sz="4" w:space="0" w:color="000000" w:themeColor="text1"/>
+            </w:tcBorders>
+          </w:tcPr>
+          <w:p>
+            <w:pPr>
+              <w:rPr>
+                <w:sz w:val="16"/>
+                <w:szCs w:val="16"/>
+                <w:lang w:val="en-GB"/>
+              </w:rPr>
+            </w:pPr>
+            <w:r>
+              <w:rPr>
+                <w:sz w:val="16"/>
+                <w:szCs w:val="16"/>
+                <w:lang w:val="en-GB"/>
+              </w:rPr>
+              <w:t>case</w:t>
+            </w:r>
+          </w:p>
+        </w:tc>
+        <w:tc>
+          <w:tcPr>
+            <w:tcW w:w="2693" w:type="dxa"/>
+            <w:tcBorders>
+              <w:left w:val="single" w:sz="4" w:space="0" w:color="000000" w:themeColor="text1"/>
+            </w:tcBorders>
+          </w:tcPr>
+          <w:p>
+            <w:pPr>
+              <w:cnfStyle w:val="000000000000" w:firstRow="0" w:lastRow="0" w:firstColumn="0" w:lastColumn="0" w:oddVBand="0" w:evenVBand="0" w:oddHBand="0" w:evenHBand="0" w:firstRowFirstColumn="0" w:firstRowLastColumn="0" w:lastRowFirstColumn="0" w:lastRowLastColumn="0"/>
+              <w:rPr>
+                <w:sz w:val="16"/>
+                <w:szCs w:val="16"/>
+                <w:lang w:val="en-GB"/>
+              </w:rPr>
+            </w:pPr>
+            <w:r>
+              <w:rPr>
+                <w:sz w:val="16"/>
+                <w:szCs w:val="16"/>
+                <w:lang w:val="en-GB"/>
+              </w:rPr>
+              <w:t xml:space="preserve">case </w:t>
+            </w:r>
+            <w:r>
+              <w:rPr>
+                <w:i/>
+                <w:iCs/>
+                <w:sz w:val="16"/>
+                <w:szCs w:val="16"/>
+                <w:lang w:val="en-GB"/>
+              </w:rPr>
+              <w:t>expression</w:t>
+            </w:r>
+            <w:r>
+              <w:rPr>
+                <w:sz w:val="16"/>
+                <w:szCs w:val="16"/>
+                <w:lang w:val="en-GB"/>
+              </w:rPr>
+              <w:t xml:space="preserve"> in</w:t>
+            </w:r>
+          </w:p>
+          <w:p>
+            <w:pPr>
+              <w:cnfStyle w:val="000000000000" w:firstRow="0" w:lastRow="0" w:firstColumn="0" w:lastColumn="0" w:oddVBand="0" w:evenVBand="0" w:oddHBand="0" w:evenHBand="0" w:firstRowFirstColumn="0" w:firstRowLastColumn="0" w:lastRowFirstColumn="0" w:lastRowLastColumn="0"/>
+              <w:rPr>
+                <w:sz w:val="16"/>
+                <w:szCs w:val="16"/>
+                <w:lang w:val="en-GB"/>
+              </w:rPr>
+            </w:pPr>
+            <w:r>
+              <w:rPr>
+                <w:i/>
+                <w:iCs/>
+                <w:sz w:val="16"/>
+                <w:szCs w:val="16"/>
+                <w:lang w:val="en-GB"/>
+              </w:rPr>
+              <w:t>pattern1</w:t>
+            </w:r>
+            <w:r>
+              <w:rPr>
+                <w:sz w:val="16"/>
+                <w:szCs w:val="16"/>
+                <w:lang w:val="en-GB"/>
+              </w:rPr>
+              <w:t xml:space="preserve">) </w:t>
+            </w:r>
+            <w:proofErr w:type="gramStart"/>
+            <w:r>
+              <w:rPr>
+                <w:i/>
+                <w:iCs/>
+                <w:sz w:val="16"/>
+                <w:szCs w:val="16"/>
+                <w:lang w:val="en-GB"/>
+              </w:rPr>
+              <w:t>commands</w:t>
+            </w:r>
+            <w:r>
+              <w:rPr>
+                <w:sz w:val="16"/>
+                <w:szCs w:val="16"/>
+                <w:lang w:val="en-GB"/>
+              </w:rPr>
+              <w:t xml:space="preserve"> ;</w:t>
+            </w:r>
+            <w:proofErr w:type="gramEnd"/>
+            <w:r>
+              <w:rPr>
+                <w:sz w:val="16"/>
+                <w:szCs w:val="16"/>
+                <w:lang w:val="en-GB"/>
+              </w:rPr>
+              <w:t>;</w:t>
+            </w:r>
+          </w:p>
+          <w:p>
+            <w:pPr>
+              <w:cnfStyle w:val="000000000000" w:firstRow="0" w:lastRow="0" w:firstColumn="0" w:lastColumn="0" w:oddVBand="0" w:evenVBand="0" w:oddHBand="0" w:evenHBand="0" w:firstRowFirstColumn="0" w:firstRowLastColumn="0" w:lastRowFirstColumn="0" w:lastRowLastColumn="0"/>
+              <w:rPr>
+                <w:sz w:val="16"/>
+                <w:szCs w:val="16"/>
+                <w:lang w:val="en-GB"/>
+              </w:rPr>
+            </w:pPr>
+            <w:r>
+              <w:rPr>
+                <w:i/>
+                <w:iCs/>
+                <w:sz w:val="16"/>
+                <w:szCs w:val="16"/>
+                <w:lang w:val="en-GB"/>
+              </w:rPr>
+              <w:t>pattern2</w:t>
+            </w:r>
+            <w:r>
+              <w:rPr>
+                <w:sz w:val="16"/>
+                <w:szCs w:val="16"/>
+                <w:lang w:val="en-GB"/>
+              </w:rPr>
+              <w:t xml:space="preserve">) </w:t>
+            </w:r>
+            <w:proofErr w:type="gramStart"/>
+            <w:r>
+              <w:rPr>
+                <w:i/>
+                <w:iCs/>
+                <w:sz w:val="16"/>
+                <w:szCs w:val="16"/>
+                <w:lang w:val="en-GB"/>
+              </w:rPr>
+              <w:t>commands</w:t>
+            </w:r>
+            <w:r>
+              <w:rPr>
+                <w:sz w:val="16"/>
+                <w:szCs w:val="16"/>
+                <w:lang w:val="en-GB"/>
+              </w:rPr>
+              <w:t xml:space="preserve"> ;</w:t>
+            </w:r>
+            <w:proofErr w:type="gramEnd"/>
+            <w:r>
+              <w:rPr>
+                <w:sz w:val="16"/>
+                <w:szCs w:val="16"/>
+                <w:lang w:val="en-GB"/>
+              </w:rPr>
+              <w:t>;</w:t>
+            </w:r>
+          </w:p>
+          <w:p>
+            <w:pPr>
+              <w:cnfStyle w:val="000000000000" w:firstRow="0" w:lastRow="0" w:firstColumn="0" w:lastColumn="0" w:oddVBand="0" w:evenVBand="0" w:oddHBand="0" w:evenHBand="0" w:firstRowFirstColumn="0" w:firstRowLastColumn="0" w:lastRowFirstColumn="0" w:lastRowLastColumn="0"/>
+              <w:rPr>
+                <w:sz w:val="16"/>
+                <w:szCs w:val="16"/>
+                <w:lang w:val="en-GB"/>
+              </w:rPr>
+            </w:pPr>
+            <w:r>
+              <w:rPr>
+                <w:sz w:val="16"/>
+                <w:szCs w:val="16"/>
+                <w:lang w:val="en-GB"/>
+              </w:rPr>
+              <w:t xml:space="preserve">*) </w:t>
+            </w:r>
+            <w:proofErr w:type="gramStart"/>
+            <w:r>
+              <w:rPr>
+                <w:i/>
+                <w:iCs/>
+                <w:sz w:val="16"/>
+                <w:szCs w:val="16"/>
+                <w:lang w:val="en-GB"/>
+              </w:rPr>
+              <w:t>commands</w:t>
+            </w:r>
+            <w:r>
+              <w:rPr>
+                <w:sz w:val="16"/>
+                <w:szCs w:val="16"/>
+                <w:lang w:val="en-GB"/>
+              </w:rPr>
+              <w:t xml:space="preserve"> ;</w:t>
+            </w:r>
+            <w:proofErr w:type="gramEnd"/>
+            <w:r>
+              <w:rPr>
+                <w:sz w:val="16"/>
+                <w:szCs w:val="16"/>
+                <w:lang w:val="en-GB"/>
+              </w:rPr>
+              <w:t>;</w:t>
+            </w:r>
+          </w:p>
+          <w:p>
+            <w:pPr>
+              <w:cnfStyle w:val="000000000000" w:firstRow="0" w:lastRow="0" w:firstColumn="0" w:lastColumn="0" w:oddVBand="0" w:evenVBand="0" w:oddHBand="0" w:evenHBand="0" w:firstRowFirstColumn="0" w:firstRowLastColumn="0" w:lastRowFirstColumn="0" w:lastRowLastColumn="0"/>
+              <w:rPr>
+                <w:sz w:val="16"/>
+                <w:szCs w:val="16"/>
+                <w:lang w:val="en-GB"/>
+              </w:rPr>
+            </w:pPr>
+            <w:proofErr w:type="spellStart"/>
+            <w:r>
+              <w:rPr>
+                <w:sz w:val="16"/>
+                <w:szCs w:val="16"/>
+                <w:lang w:val="en-GB"/>
+              </w:rPr>
+              <w:t>esac</w:t>
+            </w:r>
+            <w:proofErr w:type="spellEnd"/>
+          </w:p>
+        </w:tc>
+      </w:tr>
+      <w:tr>
+        <w:trPr>
+          <w:cnfStyle w:val="000000100000" w:firstRow="0" w:lastRow="0" w:firstColumn="0" w:lastColumn="0" w:oddVBand="0" w:evenVBand="0" w:oddHBand="1" w:evenHBand="0" w:firstRowFirstColumn="0" w:firstRowLastColumn="0" w:lastRowFirstColumn="0" w:lastRowLastColumn="0"/>
+        </w:trPr>
+        <w:tc>
+          <w:tcPr>
+            <w:cnfStyle w:val="001000000000" w:firstRow="0" w:lastRow="0" w:firstColumn="1" w:lastColumn="0" w:oddVBand="0" w:evenVBand="0" w:oddHBand="0" w:evenHBand="0" w:firstRowFirstColumn="0" w:firstRowLastColumn="0" w:lastRowFirstColumn="0" w:lastRowLastColumn="0"/>
+            <w:tcW w:w="704" w:type="dxa"/>
+            <w:tcBorders>
+              <w:right w:val="single" w:sz="4" w:space="0" w:color="000000" w:themeColor="text1"/>
+            </w:tcBorders>
+          </w:tcPr>
+          <w:p>
+            <w:pPr>
+              <w:rPr>
+                <w:sz w:val="16"/>
+                <w:szCs w:val="16"/>
+                <w:lang w:val="en-GB"/>
+              </w:rPr>
+            </w:pPr>
+            <w:r>
+              <w:rPr>
+                <w:sz w:val="16"/>
+                <w:szCs w:val="16"/>
+                <w:lang w:val="en-GB"/>
+              </w:rPr>
+              <w:t>while</w:t>
+            </w:r>
+          </w:p>
+        </w:tc>
+        <w:tc>
+          <w:tcPr>
+            <w:tcW w:w="2693" w:type="dxa"/>
+            <w:tcBorders>
+              <w:left w:val="single" w:sz="4" w:space="0" w:color="000000" w:themeColor="text1"/>
+            </w:tcBorders>
+          </w:tcPr>
+          <w:p>
+            <w:pPr>
+              <w:cnfStyle w:val="000000100000" w:firstRow="0" w:lastRow="0" w:firstColumn="0" w:lastColumn="0" w:oddVBand="0" w:evenVBand="0" w:oddHBand="1" w:evenHBand="0" w:firstRowFirstColumn="0" w:firstRowLastColumn="0" w:lastRowFirstColumn="0" w:lastRowLastColumn="0"/>
+              <w:rPr>
+                <w:sz w:val="16"/>
+                <w:szCs w:val="16"/>
+                <w:lang w:val="en-GB"/>
+              </w:rPr>
+            </w:pPr>
+            <w:r>
+              <w:rPr>
+                <w:sz w:val="16"/>
+                <w:szCs w:val="16"/>
+                <w:lang w:val="en-GB"/>
+              </w:rPr>
+              <w:t xml:space="preserve">while </w:t>
+            </w:r>
+            <w:r>
+              <w:rPr>
+                <w:i/>
+                <w:iCs/>
+                <w:sz w:val="16"/>
+                <w:szCs w:val="16"/>
+                <w:lang w:val="en-GB"/>
+              </w:rPr>
+              <w:t>condition</w:t>
+            </w:r>
+            <w:r>
+              <w:rPr>
+                <w:sz w:val="16"/>
+                <w:szCs w:val="16"/>
+                <w:lang w:val="en-GB"/>
+              </w:rPr>
+              <w:t>; do</w:t>
+            </w:r>
+          </w:p>
+          <w:p>
+            <w:pPr>
+              <w:cnfStyle w:val="000000100000" w:firstRow="0" w:lastRow="0" w:firstColumn="0" w:lastColumn="0" w:oddVBand="0" w:evenVBand="0" w:oddHBand="1" w:evenHBand="0" w:firstRowFirstColumn="0" w:firstRowLastColumn="0" w:lastRowFirstColumn="0" w:lastRowLastColumn="0"/>
+              <w:rPr>
+                <w:sz w:val="16"/>
+                <w:szCs w:val="16"/>
+                <w:lang w:val="en-GB"/>
+              </w:rPr>
+            </w:pPr>
+            <w:r>
+              <w:rPr>
+                <w:i/>
+                <w:iCs/>
+                <w:sz w:val="16"/>
+                <w:szCs w:val="16"/>
+                <w:lang w:val="en-GB"/>
+              </w:rPr>
+              <w:t>commands</w:t>
+            </w:r>
+            <w:r>
+              <w:rPr>
+                <w:sz w:val="16"/>
+                <w:szCs w:val="16"/>
+                <w:lang w:val="en-GB"/>
+              </w:rPr>
+              <w:t>;</w:t>
+            </w:r>
+          </w:p>
+          <w:p>
+            <w:pPr>
+              <w:cnfStyle w:val="000000100000" w:firstRow="0" w:lastRow="0" w:firstColumn="0" w:lastColumn="0" w:oddVBand="0" w:evenVBand="0" w:oddHBand="1" w:evenHBand="0" w:firstRowFirstColumn="0" w:firstRowLastColumn="0" w:lastRowFirstColumn="0" w:lastRowLastColumn="0"/>
+              <w:rPr>
+                <w:sz w:val="16"/>
+                <w:szCs w:val="16"/>
+                <w:lang w:val="en-GB"/>
+              </w:rPr>
+            </w:pPr>
+            <w:r>
+              <w:rPr>
+                <w:sz w:val="16"/>
+                <w:szCs w:val="16"/>
+                <w:lang w:val="en-GB"/>
+              </w:rPr>
+              <w:t>done</w:t>
+            </w:r>
+          </w:p>
+        </w:tc>
+      </w:tr>
+      <w:tr>
+        <w:tc>
+          <w:tcPr>
+            <w:cnfStyle w:val="001000000000" w:firstRow="0" w:lastRow="0" w:firstColumn="1" w:lastColumn="0" w:oddVBand="0" w:evenVBand="0" w:oddHBand="0" w:evenHBand="0" w:firstRowFirstColumn="0" w:firstRowLastColumn="0" w:lastRowFirstColumn="0" w:lastRowLastColumn="0"/>
+            <w:tcW w:w="704" w:type="dxa"/>
+            <w:tcBorders>
+              <w:right w:val="single" w:sz="4" w:space="0" w:color="000000" w:themeColor="text1"/>
+            </w:tcBorders>
+          </w:tcPr>
+          <w:p>
+            <w:pPr>
+              <w:rPr>
+                <w:sz w:val="16"/>
+                <w:szCs w:val="16"/>
+                <w:lang w:val="en-GB"/>
+              </w:rPr>
+            </w:pPr>
+            <w:r>
+              <w:rPr>
+                <w:sz w:val="16"/>
+                <w:szCs w:val="16"/>
+                <w:lang w:val="en-GB"/>
+              </w:rPr>
+              <w:t>until</w:t>
+            </w:r>
+          </w:p>
+        </w:tc>
+        <w:tc>
+          <w:tcPr>
+            <w:tcW w:w="2693" w:type="dxa"/>
+            <w:tcBorders>
+              <w:left w:val="single" w:sz="4" w:space="0" w:color="000000" w:themeColor="text1"/>
+            </w:tcBorders>
+          </w:tcPr>
+          <w:p>
+            <w:pPr>
+              <w:cnfStyle w:val="000000000000" w:firstRow="0" w:lastRow="0" w:firstColumn="0" w:lastColumn="0" w:oddVBand="0" w:evenVBand="0" w:oddHBand="0" w:evenHBand="0" w:firstRowFirstColumn="0" w:firstRowLastColumn="0" w:lastRowFirstColumn="0" w:lastRowLastColumn="0"/>
+              <w:rPr>
+                <w:sz w:val="16"/>
+                <w:szCs w:val="16"/>
+                <w:lang w:val="en-GB"/>
+              </w:rPr>
+            </w:pPr>
+            <w:r>
+              <w:rPr>
+                <w:sz w:val="16"/>
+                <w:szCs w:val="16"/>
+                <w:lang w:val="en-GB"/>
+              </w:rPr>
+              <w:t xml:space="preserve">until </w:t>
+            </w:r>
+            <w:r>
+              <w:rPr>
+                <w:i/>
+                <w:iCs/>
+                <w:sz w:val="16"/>
+                <w:szCs w:val="16"/>
+                <w:lang w:val="en-GB"/>
+              </w:rPr>
+              <w:t>condition</w:t>
+            </w:r>
+            <w:r>
+              <w:rPr>
+                <w:sz w:val="16"/>
+                <w:szCs w:val="16"/>
+                <w:lang w:val="en-GB"/>
+              </w:rPr>
+              <w:t>; do</w:t>
+            </w:r>
+          </w:p>
+          <w:p>
+            <w:pPr>
+              <w:cnfStyle w:val="000000000000" w:firstRow="0" w:lastRow="0" w:firstColumn="0" w:lastColumn="0" w:oddVBand="0" w:evenVBand="0" w:oddHBand="0" w:evenHBand="0" w:firstRowFirstColumn="0" w:firstRowLastColumn="0" w:lastRowFirstColumn="0" w:lastRowLastColumn="0"/>
+              <w:rPr>
+                <w:sz w:val="16"/>
+                <w:szCs w:val="16"/>
+                <w:lang w:val="en-GB"/>
+              </w:rPr>
+            </w:pPr>
+            <w:r>
+              <w:rPr>
+                <w:i/>
+                <w:iCs/>
+                <w:sz w:val="16"/>
+                <w:szCs w:val="16"/>
+                <w:lang w:val="en-GB"/>
+              </w:rPr>
+              <w:t>commands</w:t>
+            </w:r>
+            <w:r>
+              <w:rPr>
+                <w:sz w:val="16"/>
+                <w:szCs w:val="16"/>
+                <w:lang w:val="en-GB"/>
+              </w:rPr>
+              <w:t>;</w:t>
+            </w:r>
+          </w:p>
+          <w:p>
+            <w:pPr>
+              <w:cnfStyle w:val="000000000000" w:firstRow="0" w:lastRow="0" w:firstColumn="0" w:lastColumn="0" w:oddVBand="0" w:evenVBand="0" w:oddHBand="0" w:evenHBand="0" w:firstRowFirstColumn="0" w:firstRowLastColumn="0" w:lastRowFirstColumn="0" w:lastRowLastColumn="0"/>
+              <w:rPr>
+                <w:sz w:val="16"/>
+                <w:szCs w:val="16"/>
+                <w:lang w:val="en-GB"/>
+              </w:rPr>
+            </w:pPr>
+            <w:r>
+              <w:rPr>
+                <w:sz w:val="16"/>
+                <w:szCs w:val="16"/>
+                <w:lang w:val="en-GB"/>
+              </w:rPr>
+              <w:t>done</w:t>
+            </w:r>
+          </w:p>
+        </w:tc>
+      </w:tr>
+    </w:tbl>
+    <w:p/>
     <w:sectPr>
       <w:pgSz w:w="11906" w:h="16838" w:code="9"/>
       <w:pgMar w:top="720" w:right="720" w:bottom="720" w:left="720" w:header="709" w:footer="709" w:gutter="0"/>
-      <w:cols w:num="3" w:space="708"/>
+      <w:cols w:num="3" w:space="57"/>
       <w:docGrid w:linePitch="360" w:charSpace="2457"/>
     </w:sectPr>
   </w:body>
@@ -3275,7 +5592,7 @@
   <w:style w:type="paragraph" w:default="1" w:styleId="Normal">
     <w:name w:val="Normal"/>
     <w:qFormat/>
-    <w:rsid w:val="00B614E1"/>
+    <w:rsid w:val="000A7DBF"/>
     <w:pPr>
       <w:spacing w:after="0" w:line="240" w:lineRule="auto"/>
     </w:pPr>

</xml_diff>